<commit_message>
Updated CV, timeline and about me section.
</commit_message>
<xml_diff>
--- a/src/assets/cv/AllenGCV.docx
+++ b/src/assets/cv/AllenGCV.docx
@@ -440,18 +440,6 @@
     <w:p>
       <w:pPr>
         <w:rPr>
-          <w:rFonts w:ascii="Questrial" w:eastAsia="Questrial" w:hAnsi="Questrial" w:cs="Questrial"/>
-          <w:b/>
-          <w:color w:val="595959"/>
-          <w:sz w:val="18"/>
-          <w:szCs w:val="18"/>
-          <w:u w:val="single"/>
-        </w:rPr>
-      </w:pPr>
-    </w:p>
-    <w:p>
-      <w:pPr>
-        <w:rPr>
           <w:sz w:val="16"/>
           <w:szCs w:val="16"/>
         </w:rPr>
@@ -495,7 +483,7 @@
           <w:sz w:val="18"/>
           <w:szCs w:val="18"/>
         </w:rPr>
-        <w:t xml:space="preserve"> computers and working with people.  </w:t>
+        <w:t xml:space="preserve"> computers and working with people.  I have been steadily building my </w:t>
       </w:r>
       <w:r>
         <w:rPr>
@@ -505,7 +493,7 @@
           <w:sz w:val="18"/>
           <w:szCs w:val="18"/>
         </w:rPr>
-        <w:t xml:space="preserve">As my goal is to be a </w:t>
+        <w:t>skills</w:t>
       </w:r>
       <w:r>
         <w:rPr>
@@ -515,7 +503,7 @@
           <w:sz w:val="18"/>
           <w:szCs w:val="18"/>
         </w:rPr>
-        <w:t>developer,</w:t>
+        <w:t xml:space="preserve"> with several courses</w:t>
       </w:r>
       <w:r>
         <w:rPr>
@@ -525,6 +513,36 @@
           <w:sz w:val="18"/>
           <w:szCs w:val="18"/>
         </w:rPr>
+        <w:t>, work placements, an internship and work experience</w:t>
+      </w:r>
+      <w:r>
+        <w:rPr>
+          <w:rFonts w:ascii="Questrial" w:eastAsia="Questrial" w:hAnsi="Questrial" w:cs="Questrial"/>
+          <w:iCs/>
+          <w:color w:val="595959"/>
+          <w:sz w:val="18"/>
+          <w:szCs w:val="18"/>
+        </w:rPr>
+        <w:t xml:space="preserve"> which covered a diverse range of </w:t>
+      </w:r>
+      <w:r>
+        <w:rPr>
+          <w:rFonts w:ascii="Questrial" w:eastAsia="Questrial" w:hAnsi="Questrial" w:cs="Questrial"/>
+          <w:iCs/>
+          <w:color w:val="595959"/>
+          <w:sz w:val="18"/>
+          <w:szCs w:val="18"/>
+        </w:rPr>
+        <w:t>stacks,</w:t>
+      </w:r>
+      <w:r>
+        <w:rPr>
+          <w:rFonts w:ascii="Questrial" w:eastAsia="Questrial" w:hAnsi="Questrial" w:cs="Questrial"/>
+          <w:iCs/>
+          <w:color w:val="595959"/>
+          <w:sz w:val="18"/>
+          <w:szCs w:val="18"/>
+        </w:rPr>
         <w:t xml:space="preserve"> </w:t>
       </w:r>
       <w:r>
@@ -535,7 +553,7 @@
           <w:sz w:val="18"/>
           <w:szCs w:val="18"/>
         </w:rPr>
-        <w:t xml:space="preserve">I have been steadily building my </w:t>
+        <w:t>languages, and</w:t>
       </w:r>
       <w:r>
         <w:rPr>
@@ -545,7 +563,7 @@
           <w:sz w:val="18"/>
           <w:szCs w:val="18"/>
         </w:rPr>
-        <w:t>skills</w:t>
+        <w:t xml:space="preserve"> frameworks</w:t>
       </w:r>
       <w:r>
         <w:rPr>
@@ -555,7 +573,7 @@
           <w:sz w:val="18"/>
           <w:szCs w:val="18"/>
         </w:rPr>
-        <w:t xml:space="preserve"> with several courses behind me which covered a diverse range of </w:t>
+        <w:t xml:space="preserve"> as well as manual testing</w:t>
       </w:r>
       <w:r>
         <w:rPr>
@@ -565,7 +583,7 @@
           <w:sz w:val="18"/>
           <w:szCs w:val="18"/>
         </w:rPr>
-        <w:t>stacks,</w:t>
+        <w:t xml:space="preserve">. </w:t>
       </w:r>
       <w:r>
         <w:rPr>
@@ -575,6 +593,86 @@
           <w:sz w:val="18"/>
           <w:szCs w:val="18"/>
         </w:rPr>
+        <w:t xml:space="preserve">I have studied Java, Python and C# along with their frameworks Spring, </w:t>
+      </w:r>
+      <w:r>
+        <w:rPr>
+          <w:rFonts w:ascii="Questrial" w:eastAsia="Questrial" w:hAnsi="Questrial" w:cs="Questrial"/>
+          <w:iCs/>
+          <w:color w:val="595959"/>
+          <w:sz w:val="18"/>
+          <w:szCs w:val="18"/>
+        </w:rPr>
+        <w:t xml:space="preserve">Django through courses and projects, and learning </w:t>
+      </w:r>
+      <w:r>
+        <w:rPr>
+          <w:rFonts w:ascii="Questrial" w:eastAsia="Questrial" w:hAnsi="Questrial" w:cs="Questrial"/>
+          <w:iCs/>
+          <w:color w:val="595959"/>
+          <w:sz w:val="18"/>
+          <w:szCs w:val="18"/>
+        </w:rPr>
+        <w:t>.NET CORE</w:t>
+      </w:r>
+      <w:r>
+        <w:rPr>
+          <w:rFonts w:ascii="Questrial" w:eastAsia="Questrial" w:hAnsi="Questrial" w:cs="Questrial"/>
+          <w:iCs/>
+          <w:color w:val="595959"/>
+          <w:sz w:val="18"/>
+          <w:szCs w:val="18"/>
+        </w:rPr>
+        <w:t xml:space="preserve"> through a work placement I did with Nebula Innovations. </w:t>
+      </w:r>
+      <w:r>
+        <w:rPr>
+          <w:rFonts w:ascii="Questrial" w:eastAsia="Questrial" w:hAnsi="Questrial" w:cs="Questrial"/>
+          <w:iCs/>
+          <w:color w:val="595959"/>
+          <w:sz w:val="18"/>
+          <w:szCs w:val="18"/>
+        </w:rPr>
+        <w:t>I have a</w:t>
+      </w:r>
+      <w:r>
+        <w:rPr>
+          <w:rFonts w:ascii="Questrial" w:eastAsia="Questrial" w:hAnsi="Questrial" w:cs="Questrial"/>
+          <w:iCs/>
+          <w:color w:val="595959"/>
+          <w:sz w:val="18"/>
+          <w:szCs w:val="18"/>
+        </w:rPr>
+        <w:t xml:space="preserve">lso studied databases such as MongoDB and SQL. </w:t>
+      </w:r>
+      <w:r>
+        <w:rPr>
+          <w:rFonts w:ascii="Questrial" w:eastAsia="Questrial" w:hAnsi="Questrial" w:cs="Questrial"/>
+          <w:iCs/>
+          <w:color w:val="595959"/>
+          <w:sz w:val="18"/>
+          <w:szCs w:val="18"/>
+        </w:rPr>
+        <w:t>I’m a</w:t>
+      </w:r>
+      <w:r>
+        <w:rPr>
+          <w:rFonts w:ascii="Questrial" w:eastAsia="Questrial" w:hAnsi="Questrial" w:cs="Questrial"/>
+          <w:iCs/>
+          <w:color w:val="595959"/>
+          <w:sz w:val="18"/>
+          <w:szCs w:val="18"/>
+        </w:rPr>
+        <w:t>lways seeking to improve on my weaknesses and help others where I can as I find I also improve myself through teaching others.</w:t>
+      </w:r>
+      <w:r>
+        <w:rPr>
+          <w:rFonts w:ascii="Questrial" w:eastAsia="Questrial" w:hAnsi="Questrial" w:cs="Questrial"/>
+          <w:iCs/>
+          <w:color w:val="595959"/>
+          <w:sz w:val="18"/>
+          <w:szCs w:val="18"/>
+        </w:rPr>
         <w:t xml:space="preserve"> </w:t>
       </w:r>
       <w:r>
@@ -585,7 +683,7 @@
           <w:sz w:val="18"/>
           <w:szCs w:val="18"/>
         </w:rPr>
-        <w:t>languages, and</w:t>
+        <w:t>I completed a personal portfolio project in React also which you can find linked above</w:t>
       </w:r>
       <w:r>
         <w:rPr>
@@ -595,217 +693,7 @@
           <w:sz w:val="18"/>
           <w:szCs w:val="18"/>
         </w:rPr>
-        <w:t xml:space="preserve"> frameworks</w:t>
-      </w:r>
-      <w:r>
-        <w:rPr>
-          <w:rFonts w:ascii="Questrial" w:eastAsia="Questrial" w:hAnsi="Questrial" w:cs="Questrial"/>
-          <w:iCs/>
-          <w:color w:val="595959"/>
-          <w:sz w:val="18"/>
-          <w:szCs w:val="18"/>
-        </w:rPr>
-        <w:t xml:space="preserve"> as well as manual testing</w:t>
-      </w:r>
-      <w:r>
-        <w:rPr>
-          <w:rFonts w:ascii="Questrial" w:eastAsia="Questrial" w:hAnsi="Questrial" w:cs="Questrial"/>
-          <w:iCs/>
-          <w:color w:val="595959"/>
-          <w:sz w:val="18"/>
-          <w:szCs w:val="18"/>
-        </w:rPr>
-        <w:t xml:space="preserve">. </w:t>
-      </w:r>
-      <w:r>
-        <w:rPr>
-          <w:rFonts w:ascii="Questrial" w:eastAsia="Questrial" w:hAnsi="Questrial" w:cs="Questrial"/>
-          <w:iCs/>
-          <w:color w:val="595959"/>
-          <w:sz w:val="18"/>
-          <w:szCs w:val="18"/>
-        </w:rPr>
-        <w:t xml:space="preserve">I have studied Java, Python and C# along with their frameworks Spring, </w:t>
-      </w:r>
-      <w:r>
-        <w:rPr>
-          <w:rFonts w:ascii="Questrial" w:eastAsia="Questrial" w:hAnsi="Questrial" w:cs="Questrial"/>
-          <w:iCs/>
-          <w:color w:val="595959"/>
-          <w:sz w:val="18"/>
-          <w:szCs w:val="18"/>
-        </w:rPr>
-        <w:t xml:space="preserve">Django through courses and projects, and learning </w:t>
-      </w:r>
-      <w:r>
-        <w:rPr>
-          <w:rFonts w:ascii="Questrial" w:eastAsia="Questrial" w:hAnsi="Questrial" w:cs="Questrial"/>
-          <w:iCs/>
-          <w:color w:val="595959"/>
-          <w:sz w:val="18"/>
-          <w:szCs w:val="18"/>
-        </w:rPr>
-        <w:t>.NET CORE</w:t>
-      </w:r>
-      <w:r>
-        <w:rPr>
-          <w:rFonts w:ascii="Questrial" w:eastAsia="Questrial" w:hAnsi="Questrial" w:cs="Questrial"/>
-          <w:iCs/>
-          <w:color w:val="595959"/>
-          <w:sz w:val="18"/>
-          <w:szCs w:val="18"/>
-        </w:rPr>
-        <w:t xml:space="preserve"> through a work placement I did with Nebula Innovations. </w:t>
-      </w:r>
-      <w:r>
-        <w:rPr>
-          <w:rFonts w:ascii="Questrial" w:eastAsia="Questrial" w:hAnsi="Questrial" w:cs="Questrial"/>
-          <w:iCs/>
-          <w:color w:val="595959"/>
-          <w:sz w:val="18"/>
-          <w:szCs w:val="18"/>
-        </w:rPr>
-        <w:t xml:space="preserve">Also studied databases such as MongoDB and SQL. </w:t>
-      </w:r>
-      <w:r>
-        <w:rPr>
-          <w:rFonts w:ascii="Questrial" w:eastAsia="Questrial" w:hAnsi="Questrial" w:cs="Questrial"/>
-          <w:iCs/>
-          <w:color w:val="595959"/>
-          <w:sz w:val="18"/>
-          <w:szCs w:val="18"/>
-        </w:rPr>
-        <w:t>I’m a</w:t>
-      </w:r>
-      <w:r>
-        <w:rPr>
-          <w:rFonts w:ascii="Questrial" w:eastAsia="Questrial" w:hAnsi="Questrial" w:cs="Questrial"/>
-          <w:iCs/>
-          <w:color w:val="595959"/>
-          <w:sz w:val="18"/>
-          <w:szCs w:val="18"/>
-        </w:rPr>
-        <w:t>lways seeking to improve on my weaknesses and help others where I can as I find I also improve myself through teaching others.</w:t>
-      </w:r>
-      <w:r>
-        <w:rPr>
-          <w:rFonts w:ascii="Questrial" w:eastAsia="Questrial" w:hAnsi="Questrial" w:cs="Questrial"/>
-          <w:iCs/>
-          <w:color w:val="595959"/>
-          <w:sz w:val="18"/>
-          <w:szCs w:val="18"/>
-        </w:rPr>
-        <w:t xml:space="preserve"> </w:t>
-      </w:r>
-      <w:r>
-        <w:rPr>
-          <w:rFonts w:ascii="Questrial" w:eastAsia="Questrial" w:hAnsi="Questrial" w:cs="Questrial"/>
-          <w:iCs/>
-          <w:color w:val="595959"/>
-          <w:sz w:val="18"/>
-          <w:szCs w:val="18"/>
-        </w:rPr>
-        <w:t>In the last year I completed another two JavaScript courses and recently a 12-week course with NCI to improve my Java and SQL</w:t>
-      </w:r>
-      <w:r>
-        <w:rPr>
-          <w:rFonts w:ascii="Questrial" w:eastAsia="Questrial" w:hAnsi="Questrial" w:cs="Questrial"/>
-          <w:iCs/>
-          <w:color w:val="595959"/>
-          <w:sz w:val="18"/>
-          <w:szCs w:val="18"/>
-        </w:rPr>
-        <w:t xml:space="preserve">. </w:t>
-      </w:r>
-      <w:r>
-        <w:rPr>
-          <w:rFonts w:ascii="Questrial" w:eastAsia="Questrial" w:hAnsi="Questrial" w:cs="Questrial"/>
-          <w:iCs/>
-          <w:color w:val="595959"/>
-          <w:sz w:val="18"/>
-          <w:szCs w:val="18"/>
-        </w:rPr>
-        <w:t>I just completed a personal portfolio project in React also which you can find linked above</w:t>
-      </w:r>
-      <w:r>
-        <w:rPr>
-          <w:rFonts w:ascii="Questrial" w:eastAsia="Questrial" w:hAnsi="Questrial" w:cs="Questrial"/>
-          <w:iCs/>
-          <w:color w:val="595959"/>
-          <w:sz w:val="18"/>
-          <w:szCs w:val="18"/>
-        </w:rPr>
-        <w:t>.</w:t>
-      </w:r>
-      <w:r>
-        <w:rPr>
-          <w:rFonts w:ascii="Questrial" w:eastAsia="Questrial" w:hAnsi="Questrial" w:cs="Questrial"/>
-          <w:iCs/>
-          <w:color w:val="595959"/>
-          <w:sz w:val="18"/>
-          <w:szCs w:val="18"/>
-        </w:rPr>
-        <w:t xml:space="preserve"> I </w:t>
-      </w:r>
-      <w:r>
-        <w:rPr>
-          <w:rFonts w:ascii="Questrial" w:eastAsia="Questrial" w:hAnsi="Questrial" w:cs="Questrial"/>
-          <w:iCs/>
-          <w:color w:val="595959"/>
-          <w:sz w:val="18"/>
-          <w:szCs w:val="18"/>
-        </w:rPr>
-        <w:t xml:space="preserve">am currently doing an internship with </w:t>
-      </w:r>
-      <w:r>
-        <w:rPr>
-          <w:rFonts w:ascii="Questrial" w:eastAsia="Questrial" w:hAnsi="Questrial" w:cs="Questrial"/>
-          <w:iCs/>
-          <w:color w:val="595959"/>
-          <w:sz w:val="18"/>
-          <w:szCs w:val="18"/>
-        </w:rPr>
-        <w:t>Orcawise</w:t>
-      </w:r>
-      <w:r>
-        <w:rPr>
-          <w:rFonts w:ascii="Questrial" w:eastAsia="Questrial" w:hAnsi="Questrial" w:cs="Questrial"/>
-          <w:iCs/>
-          <w:color w:val="595959"/>
-          <w:sz w:val="18"/>
-          <w:szCs w:val="18"/>
-        </w:rPr>
-        <w:t xml:space="preserve"> in their innovation program to</w:t>
-      </w:r>
-      <w:r>
-        <w:rPr>
-          <w:rFonts w:ascii="Questrial" w:eastAsia="Questrial" w:hAnsi="Questrial" w:cs="Questrial"/>
-          <w:iCs/>
-          <w:color w:val="595959"/>
-          <w:sz w:val="18"/>
-          <w:szCs w:val="18"/>
-        </w:rPr>
-        <w:t xml:space="preserve"> web scrap data</w:t>
-      </w:r>
-      <w:r>
-        <w:rPr>
-          <w:rFonts w:ascii="Questrial" w:eastAsia="Questrial" w:hAnsi="Questrial" w:cs="Questrial"/>
-          <w:iCs/>
-          <w:color w:val="595959"/>
-          <w:sz w:val="18"/>
-          <w:szCs w:val="18"/>
-        </w:rPr>
-        <w:t xml:space="preserve"> using Python</w:t>
-      </w:r>
-      <w:r>
-        <w:rPr>
-          <w:rFonts w:ascii="Questrial" w:eastAsia="Questrial" w:hAnsi="Questrial" w:cs="Questrial"/>
-          <w:iCs/>
-          <w:color w:val="595959"/>
-          <w:sz w:val="18"/>
-          <w:szCs w:val="18"/>
-        </w:rPr>
-        <w:t>.</w:t>
+        <w:t>. I have been using React and Python largely over the last year with personal projects, internships, or work.</w:t>
       </w:r>
       <w:r>
         <w:rPr>
@@ -850,21 +738,11 @@
         </w:rPr>
         <w:t>Technical Skill Set</w:t>
       </w:r>
-      <w:r>
-        <w:rPr>
-          <w:rFonts w:ascii="Questrial" w:eastAsia="Questrial" w:hAnsi="Questrial" w:cs="Questrial"/>
-          <w:color w:val="595959"/>
-          <w:sz w:val="32"/>
-          <w:szCs w:val="32"/>
-          <w:u w:val="single"/>
-        </w:rPr>
-        <w:t xml:space="preserve"> </w:t>
-      </w:r>
     </w:p>
     <w:tbl>
       <w:tblPr>
         <w:tblStyle w:val="1"/>
-        <w:tblpPr w:leftFromText="180" w:rightFromText="180" w:vertAnchor="page" w:horzAnchor="margin" w:tblpXSpec="center" w:tblpY="6256"/>
+        <w:tblpPr w:leftFromText="180" w:rightFromText="180" w:vertAnchor="page" w:horzAnchor="margin" w:tblpXSpec="center" w:tblpY="5656"/>
         <w:tblW w:w="10888" w:type="dxa"/>
         <w:tblLook w:val="06A0" w:firstRow="1" w:lastRow="0" w:firstColumn="1" w:lastColumn="0" w:noHBand="1" w:noVBand="1"/>
       </w:tblPr>
@@ -1234,16 +1112,14 @@
                 <w:szCs w:val="18"/>
               </w:rPr>
             </w:pPr>
-            <w:proofErr w:type="spellStart"/>
             <w:r>
               <w:rPr>
                 <w:rFonts w:ascii="Questrial" w:hAnsi="Questrial" w:cs="Questrial"/>
                 <w:sz w:val="18"/>
                 <w:szCs w:val="18"/>
               </w:rPr>
-              <w:t>PostgresSQL</w:t>
+              <w:t>PostgreSQL</w:t>
             </w:r>
-            <w:proofErr w:type="spellEnd"/>
           </w:p>
         </w:tc>
         <w:tc>
@@ -1647,8 +1523,8 @@
         <w:rPr>
           <w:rFonts w:ascii="Questrial" w:eastAsia="Questrial" w:hAnsi="Questrial" w:cs="Questrial"/>
           <w:color w:val="595959"/>
-          <w:sz w:val="32"/>
-          <w:szCs w:val="32"/>
+          <w:sz w:val="16"/>
+          <w:szCs w:val="16"/>
           <w:u w:val="single"/>
         </w:rPr>
       </w:pPr>
@@ -1671,7 +1547,27 @@
           <w:sz w:val="18"/>
           <w:szCs w:val="18"/>
         </w:rPr>
-        <w:t>Orcawise - Remote</w:t>
+        <w:t>The School Tour Company</w:t>
+      </w:r>
+      <w:r>
+        <w:rPr>
+          <w:rFonts w:ascii="Questrial" w:eastAsia="Questrial" w:hAnsi="Questrial" w:cs="Questrial"/>
+          <w:b/>
+          <w:color w:val="595959"/>
+          <w:sz w:val="18"/>
+          <w:szCs w:val="18"/>
+        </w:rPr>
+        <w:t xml:space="preserve"> - </w:t>
+      </w:r>
+      <w:r>
+        <w:rPr>
+          <w:rFonts w:ascii="Questrial" w:eastAsia="Questrial" w:hAnsi="Questrial" w:cs="Questrial"/>
+          <w:b/>
+          <w:color w:val="595959"/>
+          <w:sz w:val="18"/>
+          <w:szCs w:val="18"/>
+        </w:rPr>
+        <w:t>Hybrid</w:t>
       </w:r>
       <w:r>
         <w:rPr>
@@ -1691,17 +1587,17 @@
           <w:sz w:val="18"/>
           <w:szCs w:val="18"/>
         </w:rPr>
-        <w:t>Data Scientist</w:t>
-      </w:r>
-      <w:r>
-        <w:rPr>
-          <w:rFonts w:ascii="Questrial" w:eastAsia="Questrial" w:hAnsi="Questrial" w:cs="Questrial"/>
-          <w:b/>
-          <w:color w:val="595959"/>
-          <w:sz w:val="18"/>
-          <w:szCs w:val="18"/>
-        </w:rPr>
-        <w:t xml:space="preserve"> - Internship</w:t>
+        <w:t>Junior Software Engineer</w:t>
+      </w:r>
+      <w:r>
+        <w:rPr>
+          <w:rFonts w:ascii="Questrial" w:eastAsia="Questrial" w:hAnsi="Questrial" w:cs="Questrial"/>
+          <w:b/>
+          <w:color w:val="595959"/>
+          <w:sz w:val="18"/>
+          <w:szCs w:val="18"/>
+        </w:rPr>
+        <w:t xml:space="preserve">    </w:t>
       </w:r>
       <w:r>
         <w:rPr>
@@ -1741,38 +1637,27 @@
           <w:sz w:val="18"/>
           <w:szCs w:val="18"/>
         </w:rPr>
-        <w:tab/>
-      </w:r>
-      <w:r>
-        <w:rPr>
-          <w:rFonts w:ascii="Questrial" w:eastAsia="Questrial" w:hAnsi="Questrial" w:cs="Questrial"/>
-          <w:b/>
-          <w:color w:val="595959"/>
-          <w:sz w:val="18"/>
-          <w:szCs w:val="18"/>
-        </w:rPr>
-        <w:tab/>
-      </w:r>
-      <w:r>
-        <w:rPr>
-          <w:rFonts w:ascii="Questrial" w:eastAsia="Questrial" w:hAnsi="Questrial" w:cs="Questrial"/>
-          <w:b/>
-          <w:color w:val="595959"/>
-          <w:sz w:val="18"/>
-          <w:szCs w:val="18"/>
-        </w:rPr>
-        <w:tab/>
-        <w:t xml:space="preserve">   </w:t>
-      </w:r>
-      <w:r>
-        <w:rPr>
-          <w:rFonts w:ascii="Questrial" w:eastAsia="Questrial" w:hAnsi="Questrial" w:cs="Questrial"/>
-          <w:b/>
-          <w:color w:val="595959"/>
-          <w:sz w:val="18"/>
-          <w:szCs w:val="18"/>
-        </w:rPr>
-        <w:t>June 2023</w:t>
+        <w:t>November</w:t>
+      </w:r>
+      <w:r>
+        <w:rPr>
+          <w:rFonts w:ascii="Questrial" w:eastAsia="Questrial" w:hAnsi="Questrial" w:cs="Questrial"/>
+          <w:b/>
+          <w:color w:val="595959"/>
+          <w:sz w:val="18"/>
+          <w:szCs w:val="18"/>
+        </w:rPr>
+        <w:t xml:space="preserve"> 2023 </w:t>
+      </w:r>
+      <w:r>
+        <w:rPr>
+          <w:rFonts w:ascii="Questrial" w:eastAsia="Questrial" w:hAnsi="Questrial" w:cs="Questrial"/>
+          <w:b/>
+          <w:color w:val="595959"/>
+          <w:sz w:val="18"/>
+          <w:szCs w:val="18"/>
+        </w:rPr>
+        <w:t>–</w:t>
       </w:r>
       <w:r>
         <w:rPr>
@@ -1792,27 +1677,7 @@
           <w:sz w:val="18"/>
           <w:szCs w:val="18"/>
         </w:rPr>
-        <w:t>-</w:t>
-      </w:r>
-      <w:r>
-        <w:rPr>
-          <w:rFonts w:ascii="Questrial" w:eastAsia="Questrial" w:hAnsi="Questrial" w:cs="Questrial"/>
-          <w:b/>
-          <w:color w:val="595959"/>
-          <w:sz w:val="18"/>
-          <w:szCs w:val="18"/>
-        </w:rPr>
-        <w:t xml:space="preserve"> </w:t>
-      </w:r>
-      <w:r>
-        <w:rPr>
-          <w:rFonts w:ascii="Questrial" w:eastAsia="Questrial" w:hAnsi="Questrial" w:cs="Questrial"/>
-          <w:b/>
-          <w:color w:val="595959"/>
-          <w:sz w:val="18"/>
-          <w:szCs w:val="18"/>
-        </w:rPr>
-        <w:t>Present</w:t>
+        <w:t>March 2024</w:t>
       </w:r>
     </w:p>
     <w:p>
@@ -1843,52 +1708,88 @@
           <w:sz w:val="18"/>
           <w:szCs w:val="18"/>
         </w:rPr>
-        <w:t>Doing an internship</w:t>
-      </w:r>
-      <w:r>
-        <w:rPr>
-          <w:rFonts w:ascii="Questrial" w:eastAsia="Questrial" w:hAnsi="Questrial" w:cs="Questrial"/>
-          <w:color w:val="595959"/>
-          <w:sz w:val="18"/>
-          <w:szCs w:val="18"/>
-        </w:rPr>
-        <w:t xml:space="preserve"> with Orcawise using Python to web scrape data for use in their projects. </w:t>
-      </w:r>
-      <w:r>
-        <w:rPr>
-          <w:rFonts w:ascii="Questrial" w:eastAsia="Questrial" w:hAnsi="Questrial" w:cs="Questrial"/>
-          <w:color w:val="595959"/>
-          <w:sz w:val="18"/>
-          <w:szCs w:val="18"/>
-        </w:rPr>
-        <w:t>Assisted with creating a</w:t>
-      </w:r>
-      <w:r>
-        <w:rPr>
-          <w:rFonts w:ascii="Questrial" w:eastAsia="Questrial" w:hAnsi="Questrial" w:cs="Questrial"/>
-          <w:color w:val="595959"/>
-          <w:sz w:val="18"/>
-          <w:szCs w:val="18"/>
-        </w:rPr>
-        <w:t xml:space="preserve"> Google Patents web scrapper that also makes use of NLP.</w:t>
-      </w:r>
-      <w:r>
-        <w:rPr>
-          <w:rFonts w:ascii="Questrial" w:eastAsia="Questrial" w:hAnsi="Questrial" w:cs="Questrial"/>
-          <w:color w:val="595959"/>
-          <w:sz w:val="18"/>
-          <w:szCs w:val="18"/>
-        </w:rPr>
-        <w:t xml:space="preserve"> </w:t>
-      </w:r>
-      <w:r>
-        <w:rPr>
-          <w:rFonts w:ascii="Questrial" w:eastAsia="Questrial" w:hAnsi="Questrial" w:cs="Questrial"/>
-          <w:color w:val="595959"/>
-          <w:sz w:val="18"/>
-          <w:szCs w:val="18"/>
-        </w:rPr>
-        <w:t>I am making two web scrappers right now and trying to improve my knowledge of headers, cookies, and user agents.</w:t>
+        <w:t>With The School Tour Company they needed a frontend developer to help with their internal website they were creating</w:t>
+      </w:r>
+      <w:r>
+        <w:rPr>
+          <w:rFonts w:ascii="Questrial" w:eastAsia="Questrial" w:hAnsi="Questrial" w:cs="Questrial"/>
+          <w:color w:val="595959"/>
+          <w:sz w:val="18"/>
+          <w:szCs w:val="18"/>
+        </w:rPr>
+        <w:t xml:space="preserve"> to replace their older application</w:t>
+      </w:r>
+      <w:r>
+        <w:rPr>
+          <w:rFonts w:ascii="Questrial" w:eastAsia="Questrial" w:hAnsi="Questrial" w:cs="Questrial"/>
+          <w:color w:val="595959"/>
+          <w:sz w:val="18"/>
+          <w:szCs w:val="18"/>
+        </w:rPr>
+        <w:t xml:space="preserve"> as well as their new payments portal website. From joining I oversaw frontend as well as mentoring an entry level developer there. I added several new components as well as fixed up a lot of both sites. </w:t>
+      </w:r>
+      <w:r>
+        <w:rPr>
+          <w:rFonts w:ascii="Questrial" w:eastAsia="Questrial" w:hAnsi="Questrial" w:cs="Questrial"/>
+          <w:color w:val="595959"/>
+          <w:sz w:val="18"/>
+          <w:szCs w:val="18"/>
+        </w:rPr>
+        <w:t>On t</w:t>
+      </w:r>
+      <w:r>
+        <w:rPr>
+          <w:rFonts w:ascii="Questrial" w:eastAsia="Questrial" w:hAnsi="Questrial" w:cs="Questrial"/>
+          <w:color w:val="595959"/>
+          <w:sz w:val="18"/>
+          <w:szCs w:val="18"/>
+        </w:rPr>
+        <w:t>he payments portal I added a lot of styling and made work for all screen sizes as well as some cool functionality.  On the internal site I</w:t>
+      </w:r>
+      <w:r>
+        <w:rPr>
+          <w:rFonts w:ascii="Questrial" w:eastAsia="Questrial" w:hAnsi="Questrial" w:cs="Questrial"/>
+          <w:color w:val="595959"/>
+          <w:sz w:val="18"/>
+          <w:szCs w:val="18"/>
+        </w:rPr>
+        <w:t xml:space="preserve"> added styling and </w:t>
+      </w:r>
+      <w:r>
+        <w:rPr>
+          <w:rFonts w:ascii="Questrial" w:eastAsia="Questrial" w:hAnsi="Questrial" w:cs="Questrial"/>
+          <w:color w:val="595959"/>
+          <w:sz w:val="18"/>
+          <w:szCs w:val="18"/>
+        </w:rPr>
+        <w:t>fixed up a lot of bad API calls that weren’t working and hooked up many more as well as fixed any missing functionality on the site e.g. tables sorting, data not being saved properly, bug fixes</w:t>
+      </w:r>
+      <w:r>
+        <w:rPr>
+          <w:rFonts w:ascii="Questrial" w:eastAsia="Questrial" w:hAnsi="Questrial" w:cs="Questrial"/>
+          <w:color w:val="595959"/>
+          <w:sz w:val="18"/>
+          <w:szCs w:val="18"/>
+        </w:rPr>
+        <w:t xml:space="preserve"> etc</w:t>
+      </w:r>
+      <w:r>
+        <w:rPr>
+          <w:rFonts w:ascii="Questrial" w:eastAsia="Questrial" w:hAnsi="Questrial" w:cs="Questrial"/>
+          <w:color w:val="595959"/>
+          <w:sz w:val="18"/>
+          <w:szCs w:val="18"/>
+        </w:rPr>
+        <w:t xml:space="preserve">. On occasion I would also update the database </w:t>
+      </w:r>
+      <w:r>
+        <w:rPr>
+          <w:rFonts w:ascii="Questrial" w:eastAsia="Questrial" w:hAnsi="Questrial" w:cs="Questrial"/>
+          <w:color w:val="595959"/>
+          <w:sz w:val="18"/>
+          <w:szCs w:val="18"/>
+        </w:rPr>
+        <w:t>directly for some rare issues with parents trying to book a tour would need to be verified. I also organised and interviewed two interns back-to-back which was a new experience for me.</w:t>
       </w:r>
     </w:p>
     <w:p>
@@ -1942,7 +1843,7 @@
           <w:sz w:val="18"/>
           <w:szCs w:val="18"/>
         </w:rPr>
-        <w:t xml:space="preserve"> Python</w:t>
+        <w:t xml:space="preserve"> </w:t>
       </w:r>
       <w:r>
         <w:rPr>
@@ -1951,7 +1852,7 @@
           <w:sz w:val="18"/>
           <w:szCs w:val="18"/>
         </w:rPr>
-        <w:t>, Selenium</w:t>
+        <w:t>React, SQL, HTML, CSS</w:t>
       </w:r>
       <w:r>
         <w:rPr>
@@ -1962,6 +1863,481 @@
         </w:rPr>
         <w:t>.</w:t>
       </w:r>
+    </w:p>
+    <w:p>
+      <w:pPr>
+        <w:rPr>
+          <w:rFonts w:ascii="Questrial" w:eastAsia="Questrial" w:hAnsi="Questrial" w:cs="Questrial"/>
+          <w:b/>
+          <w:color w:val="595959"/>
+          <w:sz w:val="18"/>
+          <w:szCs w:val="18"/>
+        </w:rPr>
+      </w:pPr>
+    </w:p>
+    <w:p>
+      <w:pPr>
+        <w:rPr>
+          <w:rFonts w:ascii="Questrial" w:eastAsia="Questrial" w:hAnsi="Questrial" w:cs="Questrial"/>
+          <w:b/>
+          <w:color w:val="595959"/>
+          <w:sz w:val="18"/>
+          <w:szCs w:val="18"/>
+        </w:rPr>
+      </w:pPr>
+      <w:r>
+        <w:rPr>
+          <w:rFonts w:ascii="Questrial" w:eastAsia="Questrial" w:hAnsi="Questrial" w:cs="Questrial"/>
+          <w:b/>
+          <w:color w:val="595959"/>
+          <w:sz w:val="18"/>
+          <w:szCs w:val="18"/>
+        </w:rPr>
+        <w:t>Whytes Stamullen</w:t>
+      </w:r>
+      <w:r>
+        <w:rPr>
+          <w:rFonts w:ascii="Questrial" w:eastAsia="Questrial" w:hAnsi="Questrial" w:cs="Questrial"/>
+          <w:b/>
+          <w:color w:val="595959"/>
+          <w:sz w:val="18"/>
+          <w:szCs w:val="18"/>
+        </w:rPr>
+        <w:t xml:space="preserve"> </w:t>
+      </w:r>
+      <w:r>
+        <w:rPr>
+          <w:rFonts w:ascii="Questrial" w:eastAsia="Questrial" w:hAnsi="Questrial" w:cs="Questrial"/>
+          <w:b/>
+          <w:color w:val="595959"/>
+          <w:sz w:val="18"/>
+          <w:szCs w:val="18"/>
+        </w:rPr>
+        <w:t>–</w:t>
+      </w:r>
+      <w:r>
+        <w:rPr>
+          <w:rFonts w:ascii="Questrial" w:eastAsia="Questrial" w:hAnsi="Questrial" w:cs="Questrial"/>
+          <w:b/>
+          <w:color w:val="595959"/>
+          <w:sz w:val="18"/>
+          <w:szCs w:val="18"/>
+        </w:rPr>
+        <w:t xml:space="preserve"> </w:t>
+      </w:r>
+      <w:r>
+        <w:rPr>
+          <w:rFonts w:ascii="Questrial" w:eastAsia="Questrial" w:hAnsi="Questrial" w:cs="Questrial"/>
+          <w:b/>
+          <w:color w:val="595959"/>
+          <w:sz w:val="18"/>
+          <w:szCs w:val="18"/>
+        </w:rPr>
+        <w:t>Stamullen, Co. Meath</w:t>
+      </w:r>
+      <w:r>
+        <w:rPr>
+          <w:rFonts w:ascii="Questrial" w:eastAsia="Questrial" w:hAnsi="Questrial" w:cs="Questrial"/>
+          <w:b/>
+          <w:color w:val="595959"/>
+          <w:sz w:val="22"/>
+          <w:szCs w:val="22"/>
+        </w:rPr>
+        <w:t xml:space="preserve"> – </w:t>
+      </w:r>
+      <w:r>
+        <w:rPr>
+          <w:rFonts w:ascii="Questrial" w:eastAsia="Questrial" w:hAnsi="Questrial" w:cs="Questrial"/>
+          <w:b/>
+          <w:color w:val="595959"/>
+          <w:sz w:val="18"/>
+          <w:szCs w:val="18"/>
+        </w:rPr>
+        <w:t>Kitchen Porter</w:t>
+      </w:r>
+      <w:r>
+        <w:rPr>
+          <w:rFonts w:ascii="Questrial" w:eastAsia="Questrial" w:hAnsi="Questrial" w:cs="Questrial"/>
+          <w:b/>
+          <w:color w:val="595959"/>
+          <w:sz w:val="18"/>
+          <w:szCs w:val="18"/>
+        </w:rPr>
+        <w:tab/>
+      </w:r>
+      <w:r>
+        <w:rPr>
+          <w:rFonts w:ascii="Questrial" w:eastAsia="Questrial" w:hAnsi="Questrial" w:cs="Questrial"/>
+          <w:b/>
+          <w:color w:val="595959"/>
+          <w:sz w:val="18"/>
+          <w:szCs w:val="18"/>
+        </w:rPr>
+        <w:tab/>
+      </w:r>
+      <w:r>
+        <w:rPr>
+          <w:rFonts w:ascii="Questrial" w:eastAsia="Questrial" w:hAnsi="Questrial" w:cs="Questrial"/>
+          <w:b/>
+          <w:color w:val="595959"/>
+          <w:sz w:val="18"/>
+          <w:szCs w:val="18"/>
+        </w:rPr>
+        <w:tab/>
+      </w:r>
+      <w:r>
+        <w:rPr>
+          <w:rFonts w:ascii="Questrial" w:eastAsia="Questrial" w:hAnsi="Questrial" w:cs="Questrial"/>
+          <w:b/>
+          <w:color w:val="595959"/>
+          <w:sz w:val="18"/>
+          <w:szCs w:val="18"/>
+        </w:rPr>
+        <w:t xml:space="preserve">         September</w:t>
+      </w:r>
+      <w:r>
+        <w:rPr>
+          <w:rFonts w:ascii="Questrial" w:eastAsia="Questrial" w:hAnsi="Questrial" w:cs="Questrial"/>
+          <w:b/>
+          <w:color w:val="595959"/>
+          <w:sz w:val="18"/>
+          <w:szCs w:val="18"/>
+        </w:rPr>
+        <w:t xml:space="preserve"> 2023 </w:t>
+      </w:r>
+      <w:r>
+        <w:rPr>
+          <w:rFonts w:ascii="Questrial" w:eastAsia="Questrial" w:hAnsi="Questrial" w:cs="Questrial"/>
+          <w:b/>
+          <w:color w:val="595959"/>
+          <w:sz w:val="18"/>
+          <w:szCs w:val="18"/>
+        </w:rPr>
+        <w:t>–</w:t>
+      </w:r>
+      <w:r>
+        <w:rPr>
+          <w:rFonts w:ascii="Questrial" w:eastAsia="Questrial" w:hAnsi="Questrial" w:cs="Questrial"/>
+          <w:b/>
+          <w:color w:val="595959"/>
+          <w:sz w:val="18"/>
+          <w:szCs w:val="18"/>
+        </w:rPr>
+        <w:t xml:space="preserve"> November</w:t>
+      </w:r>
+      <w:r>
+        <w:rPr>
+          <w:rFonts w:ascii="Questrial" w:eastAsia="Questrial" w:hAnsi="Questrial" w:cs="Questrial"/>
+          <w:b/>
+          <w:color w:val="595959"/>
+          <w:sz w:val="18"/>
+          <w:szCs w:val="18"/>
+        </w:rPr>
+        <w:t xml:space="preserve"> 2023</w:t>
+      </w:r>
+    </w:p>
+    <w:p>
+      <w:pPr>
+        <w:rPr>
+          <w:rFonts w:ascii="Questrial" w:eastAsia="Questrial" w:hAnsi="Questrial" w:cs="Questrial"/>
+          <w:b/>
+          <w:color w:val="595959"/>
+          <w:sz w:val="18"/>
+          <w:szCs w:val="18"/>
+        </w:rPr>
+      </w:pPr>
+    </w:p>
+    <w:p>
+      <w:pPr>
+        <w:rPr>
+          <w:rFonts w:ascii="Questrial" w:eastAsia="Questrial" w:hAnsi="Questrial" w:cs="Questrial"/>
+          <w:b/>
+          <w:color w:val="595959"/>
+          <w:sz w:val="18"/>
+          <w:szCs w:val="18"/>
+        </w:rPr>
+      </w:pPr>
+      <w:r>
+        <w:rPr>
+          <w:rFonts w:ascii="Questrial" w:eastAsia="Questrial" w:hAnsi="Questrial" w:cs="Questrial"/>
+          <w:b/>
+          <w:color w:val="595959"/>
+          <w:sz w:val="18"/>
+          <w:szCs w:val="18"/>
+        </w:rPr>
+        <w:t>Orcawise - Remote</w:t>
+      </w:r>
+      <w:r>
+        <w:rPr>
+          <w:rFonts w:ascii="Questrial" w:eastAsia="Questrial" w:hAnsi="Questrial" w:cs="Questrial"/>
+          <w:b/>
+          <w:color w:val="595959"/>
+          <w:sz w:val="22"/>
+          <w:szCs w:val="22"/>
+        </w:rPr>
+        <w:t xml:space="preserve"> – </w:t>
+      </w:r>
+      <w:r>
+        <w:rPr>
+          <w:rFonts w:ascii="Questrial" w:eastAsia="Questrial" w:hAnsi="Questrial" w:cs="Questrial"/>
+          <w:b/>
+          <w:color w:val="595959"/>
+          <w:sz w:val="18"/>
+          <w:szCs w:val="18"/>
+        </w:rPr>
+        <w:t>Data Scientist</w:t>
+      </w:r>
+      <w:r>
+        <w:rPr>
+          <w:rFonts w:ascii="Questrial" w:eastAsia="Questrial" w:hAnsi="Questrial" w:cs="Questrial"/>
+          <w:b/>
+          <w:color w:val="595959"/>
+          <w:sz w:val="18"/>
+          <w:szCs w:val="18"/>
+        </w:rPr>
+        <w:t xml:space="preserve"> - Internship</w:t>
+      </w:r>
+      <w:r>
+        <w:rPr>
+          <w:rFonts w:ascii="Questrial" w:eastAsia="Questrial" w:hAnsi="Questrial" w:cs="Questrial"/>
+          <w:b/>
+          <w:color w:val="595959"/>
+          <w:sz w:val="18"/>
+          <w:szCs w:val="18"/>
+        </w:rPr>
+        <w:tab/>
+      </w:r>
+      <w:r>
+        <w:rPr>
+          <w:rFonts w:ascii="Questrial" w:eastAsia="Questrial" w:hAnsi="Questrial" w:cs="Questrial"/>
+          <w:b/>
+          <w:color w:val="595959"/>
+          <w:sz w:val="18"/>
+          <w:szCs w:val="18"/>
+        </w:rPr>
+        <w:tab/>
+      </w:r>
+      <w:r>
+        <w:rPr>
+          <w:rFonts w:ascii="Questrial" w:eastAsia="Questrial" w:hAnsi="Questrial" w:cs="Questrial"/>
+          <w:b/>
+          <w:color w:val="595959"/>
+          <w:sz w:val="18"/>
+          <w:szCs w:val="18"/>
+        </w:rPr>
+        <w:tab/>
+      </w:r>
+      <w:r>
+        <w:rPr>
+          <w:rFonts w:ascii="Questrial" w:eastAsia="Questrial" w:hAnsi="Questrial" w:cs="Questrial"/>
+          <w:b/>
+          <w:color w:val="595959"/>
+          <w:sz w:val="18"/>
+          <w:szCs w:val="18"/>
+        </w:rPr>
+        <w:tab/>
+      </w:r>
+      <w:r>
+        <w:rPr>
+          <w:rFonts w:ascii="Questrial" w:eastAsia="Questrial" w:hAnsi="Questrial" w:cs="Questrial"/>
+          <w:b/>
+          <w:color w:val="595959"/>
+          <w:sz w:val="18"/>
+          <w:szCs w:val="18"/>
+        </w:rPr>
+        <w:t xml:space="preserve">                      </w:t>
+      </w:r>
+      <w:r>
+        <w:rPr>
+          <w:rFonts w:ascii="Questrial" w:eastAsia="Questrial" w:hAnsi="Questrial" w:cs="Questrial"/>
+          <w:b/>
+          <w:color w:val="595959"/>
+          <w:sz w:val="18"/>
+          <w:szCs w:val="18"/>
+        </w:rPr>
+        <w:t>June 2023</w:t>
+      </w:r>
+      <w:r>
+        <w:rPr>
+          <w:rFonts w:ascii="Questrial" w:eastAsia="Questrial" w:hAnsi="Questrial" w:cs="Questrial"/>
+          <w:b/>
+          <w:color w:val="595959"/>
+          <w:sz w:val="18"/>
+          <w:szCs w:val="18"/>
+        </w:rPr>
+        <w:t xml:space="preserve"> </w:t>
+      </w:r>
+      <w:r>
+        <w:rPr>
+          <w:rFonts w:ascii="Questrial" w:eastAsia="Questrial" w:hAnsi="Questrial" w:cs="Questrial"/>
+          <w:b/>
+          <w:color w:val="595959"/>
+          <w:sz w:val="18"/>
+          <w:szCs w:val="18"/>
+        </w:rPr>
+        <w:t>–</w:t>
+      </w:r>
+      <w:r>
+        <w:rPr>
+          <w:rFonts w:ascii="Questrial" w:eastAsia="Questrial" w:hAnsi="Questrial" w:cs="Questrial"/>
+          <w:b/>
+          <w:color w:val="595959"/>
+          <w:sz w:val="18"/>
+          <w:szCs w:val="18"/>
+        </w:rPr>
+        <w:t xml:space="preserve"> </w:t>
+      </w:r>
+      <w:r>
+        <w:rPr>
+          <w:rFonts w:ascii="Questrial" w:eastAsia="Questrial" w:hAnsi="Questrial" w:cs="Questrial"/>
+          <w:b/>
+          <w:color w:val="595959"/>
+          <w:sz w:val="18"/>
+          <w:szCs w:val="18"/>
+        </w:rPr>
+        <w:t>November 2023</w:t>
+      </w:r>
+    </w:p>
+    <w:p>
+      <w:pPr>
+        <w:spacing w:after="40"/>
+        <w:rPr>
+          <w:rFonts w:ascii="Questrial" w:eastAsia="Questrial" w:hAnsi="Questrial" w:cs="Questrial"/>
+          <w:color w:val="595959"/>
+          <w:sz w:val="16"/>
+          <w:szCs w:val="16"/>
+        </w:rPr>
+      </w:pPr>
+    </w:p>
+    <w:p>
+      <w:pPr>
+        <w:spacing w:after="40"/>
+        <w:rPr>
+          <w:rFonts w:ascii="Questrial" w:eastAsia="Questrial" w:hAnsi="Questrial" w:cs="Questrial"/>
+          <w:color w:val="595959"/>
+          <w:sz w:val="18"/>
+          <w:szCs w:val="18"/>
+        </w:rPr>
+      </w:pPr>
+      <w:r>
+        <w:rPr>
+          <w:rFonts w:ascii="Questrial" w:eastAsia="Questrial" w:hAnsi="Questrial" w:cs="Questrial"/>
+          <w:color w:val="595959"/>
+          <w:sz w:val="18"/>
+          <w:szCs w:val="18"/>
+        </w:rPr>
+        <w:t>Had a fantastic time with</w:t>
+      </w:r>
+      <w:r>
+        <w:rPr>
+          <w:rFonts w:ascii="Questrial" w:eastAsia="Questrial" w:hAnsi="Questrial" w:cs="Questrial"/>
+          <w:color w:val="595959"/>
+          <w:sz w:val="18"/>
+          <w:szCs w:val="18"/>
+        </w:rPr>
+        <w:t xml:space="preserve"> Orcawise using Python to web scrape data for use in </w:t>
+      </w:r>
+      <w:r>
+        <w:rPr>
+          <w:rFonts w:ascii="Questrial" w:eastAsia="Questrial" w:hAnsi="Questrial" w:cs="Questrial"/>
+          <w:color w:val="595959"/>
+          <w:sz w:val="18"/>
+          <w:szCs w:val="18"/>
+        </w:rPr>
+        <w:t>creating and training an LLM</w:t>
+      </w:r>
+      <w:r>
+        <w:rPr>
+          <w:rFonts w:ascii="Questrial" w:eastAsia="Questrial" w:hAnsi="Questrial" w:cs="Questrial"/>
+          <w:color w:val="595959"/>
+          <w:sz w:val="18"/>
+          <w:szCs w:val="18"/>
+        </w:rPr>
+        <w:t xml:space="preserve">. </w:t>
+      </w:r>
+      <w:r>
+        <w:rPr>
+          <w:rFonts w:ascii="Questrial" w:eastAsia="Questrial" w:hAnsi="Questrial" w:cs="Questrial"/>
+          <w:color w:val="595959"/>
+          <w:sz w:val="18"/>
+          <w:szCs w:val="18"/>
+        </w:rPr>
+        <w:t>Assisted with creating a</w:t>
+      </w:r>
+      <w:r>
+        <w:rPr>
+          <w:rFonts w:ascii="Questrial" w:eastAsia="Questrial" w:hAnsi="Questrial" w:cs="Questrial"/>
+          <w:color w:val="595959"/>
+          <w:sz w:val="18"/>
+          <w:szCs w:val="18"/>
+        </w:rPr>
+        <w:t xml:space="preserve"> Google Patents web scrapper that also makes use of NLP.</w:t>
+      </w:r>
+      <w:r>
+        <w:rPr>
+          <w:rFonts w:ascii="Questrial" w:eastAsia="Questrial" w:hAnsi="Questrial" w:cs="Questrial"/>
+          <w:color w:val="595959"/>
+          <w:sz w:val="18"/>
+          <w:szCs w:val="18"/>
+        </w:rPr>
+        <w:t xml:space="preserve"> </w:t>
+      </w:r>
+      <w:r>
+        <w:rPr>
+          <w:rFonts w:ascii="Questrial" w:eastAsia="Questrial" w:hAnsi="Questrial" w:cs="Questrial"/>
+          <w:color w:val="595959"/>
+          <w:sz w:val="18"/>
+          <w:szCs w:val="18"/>
+        </w:rPr>
+        <w:t xml:space="preserve">I </w:t>
+      </w:r>
+      <w:r>
+        <w:rPr>
+          <w:rFonts w:ascii="Questrial" w:eastAsia="Questrial" w:hAnsi="Questrial" w:cs="Questrial"/>
+          <w:color w:val="595959"/>
+          <w:sz w:val="18"/>
+          <w:szCs w:val="18"/>
+        </w:rPr>
+        <w:t>also created</w:t>
+      </w:r>
+      <w:r>
+        <w:rPr>
+          <w:rFonts w:ascii="Questrial" w:eastAsia="Questrial" w:hAnsi="Questrial" w:cs="Questrial"/>
+          <w:color w:val="595959"/>
+          <w:sz w:val="18"/>
+          <w:szCs w:val="18"/>
+        </w:rPr>
+        <w:t xml:space="preserve"> two web scrappers </w:t>
+      </w:r>
+      <w:r>
+        <w:rPr>
+          <w:rFonts w:ascii="Questrial" w:eastAsia="Questrial" w:hAnsi="Questrial" w:cs="Questrial"/>
+          <w:color w:val="595959"/>
+          <w:sz w:val="18"/>
+          <w:szCs w:val="18"/>
+        </w:rPr>
+        <w:t>for them and tried to</w:t>
+      </w:r>
+      <w:r>
+        <w:rPr>
+          <w:rFonts w:ascii="Questrial" w:eastAsia="Questrial" w:hAnsi="Questrial" w:cs="Questrial"/>
+          <w:color w:val="595959"/>
+          <w:sz w:val="18"/>
+          <w:szCs w:val="18"/>
+        </w:rPr>
+        <w:t xml:space="preserve"> improve my knowledge of headers, cookies, and user agents.</w:t>
+      </w:r>
+    </w:p>
+    <w:p>
+      <w:pPr>
+        <w:spacing w:after="40"/>
+        <w:rPr>
+          <w:rFonts w:ascii="Questrial" w:eastAsia="Questrial" w:hAnsi="Questrial" w:cs="Questrial"/>
+          <w:color w:val="595959"/>
+          <w:sz w:val="18"/>
+          <w:szCs w:val="18"/>
+        </w:rPr>
+      </w:pPr>
     </w:p>
     <w:p>
       <w:pPr>
@@ -1976,199 +2352,53 @@
           <w:szCs w:val="18"/>
         </w:rPr>
       </w:pPr>
-    </w:p>
-    <w:p>
-      <w:pPr>
-        <w:rPr>
-          <w:rFonts w:ascii="Questrial" w:eastAsia="Questrial" w:hAnsi="Questrial" w:cs="Questrial"/>
-          <w:b/>
-          <w:color w:val="595959"/>
-          <w:sz w:val="18"/>
-          <w:szCs w:val="18"/>
-        </w:rPr>
-      </w:pPr>
-      <w:r>
-        <w:rPr>
-          <w:rFonts w:ascii="Questrial" w:eastAsia="Questrial" w:hAnsi="Questrial" w:cs="Questrial"/>
-          <w:b/>
-          <w:color w:val="595959"/>
-          <w:sz w:val="18"/>
-          <w:szCs w:val="18"/>
-        </w:rPr>
-        <w:t>Freelance - Remote</w:t>
-      </w:r>
-      <w:r>
-        <w:rPr>
-          <w:rFonts w:ascii="Questrial" w:eastAsia="Questrial" w:hAnsi="Questrial" w:cs="Questrial"/>
-          <w:b/>
-          <w:color w:val="595959"/>
-          <w:sz w:val="22"/>
-          <w:szCs w:val="22"/>
-        </w:rPr>
-        <w:t xml:space="preserve"> – </w:t>
-      </w:r>
-      <w:r>
-        <w:rPr>
-          <w:rFonts w:ascii="Questrial" w:eastAsia="Questrial" w:hAnsi="Questrial" w:cs="Questrial"/>
-          <w:b/>
-          <w:color w:val="595959"/>
-          <w:sz w:val="18"/>
-          <w:szCs w:val="18"/>
-        </w:rPr>
-        <w:t>Web Developer</w:t>
-      </w:r>
-      <w:r>
-        <w:rPr>
-          <w:rFonts w:ascii="Questrial" w:eastAsia="Questrial" w:hAnsi="Questrial" w:cs="Questrial"/>
-          <w:b/>
-          <w:color w:val="595959"/>
-          <w:sz w:val="18"/>
-          <w:szCs w:val="18"/>
-        </w:rPr>
-        <w:tab/>
-      </w:r>
-      <w:r>
-        <w:rPr>
-          <w:rFonts w:ascii="Questrial" w:eastAsia="Questrial" w:hAnsi="Questrial" w:cs="Questrial"/>
-          <w:b/>
-          <w:color w:val="595959"/>
-          <w:sz w:val="18"/>
-          <w:szCs w:val="18"/>
-        </w:rPr>
-        <w:tab/>
-        <w:t xml:space="preserve">                                                                            </w:t>
-      </w:r>
-      <w:r>
-        <w:rPr>
-          <w:rFonts w:ascii="Questrial" w:eastAsia="Questrial" w:hAnsi="Questrial" w:cs="Questrial"/>
-          <w:b/>
-          <w:color w:val="595959"/>
-          <w:sz w:val="18"/>
-          <w:szCs w:val="18"/>
-        </w:rPr>
-        <w:tab/>
-        <w:t xml:space="preserve"> May 2023</w:t>
-      </w:r>
-      <w:r>
-        <w:rPr>
-          <w:rFonts w:ascii="Questrial" w:eastAsia="Questrial" w:hAnsi="Questrial" w:cs="Questrial"/>
-          <w:b/>
-          <w:color w:val="595959"/>
-          <w:sz w:val="18"/>
-          <w:szCs w:val="18"/>
-        </w:rPr>
-        <w:t xml:space="preserve"> </w:t>
-      </w:r>
-      <w:r>
-        <w:rPr>
-          <w:rFonts w:ascii="Questrial" w:eastAsia="Questrial" w:hAnsi="Questrial" w:cs="Questrial"/>
-          <w:b/>
-          <w:color w:val="595959"/>
-          <w:sz w:val="18"/>
-          <w:szCs w:val="18"/>
-        </w:rPr>
-        <w:t>-</w:t>
-      </w:r>
-      <w:r>
-        <w:rPr>
-          <w:rFonts w:ascii="Questrial" w:eastAsia="Questrial" w:hAnsi="Questrial" w:cs="Questrial"/>
-          <w:b/>
-          <w:color w:val="595959"/>
-          <w:sz w:val="18"/>
-          <w:szCs w:val="18"/>
-        </w:rPr>
-        <w:t xml:space="preserve"> </w:t>
-      </w:r>
-      <w:r>
-        <w:rPr>
-          <w:rFonts w:ascii="Questrial" w:eastAsia="Questrial" w:hAnsi="Questrial" w:cs="Questrial"/>
-          <w:b/>
-          <w:color w:val="595959"/>
-          <w:sz w:val="18"/>
-          <w:szCs w:val="18"/>
-        </w:rPr>
-        <w:t>July 2023</w:t>
-      </w:r>
-    </w:p>
-    <w:p>
-      <w:pPr>
-        <w:spacing w:after="40"/>
-        <w:rPr>
-          <w:rFonts w:ascii="Questrial" w:eastAsia="Questrial" w:hAnsi="Questrial" w:cs="Questrial"/>
-          <w:color w:val="595959"/>
-          <w:sz w:val="16"/>
-          <w:szCs w:val="16"/>
-        </w:rPr>
-      </w:pPr>
-    </w:p>
-    <w:p>
-      <w:pPr>
-        <w:spacing w:after="40"/>
-        <w:rPr>
-          <w:rFonts w:ascii="Questrial" w:eastAsia="Questrial" w:hAnsi="Questrial" w:cs="Questrial"/>
-          <w:color w:val="595959"/>
-          <w:sz w:val="18"/>
-          <w:szCs w:val="18"/>
-        </w:rPr>
-      </w:pPr>
-      <w:r>
-        <w:rPr>
-          <w:rFonts w:ascii="Questrial" w:eastAsia="Questrial" w:hAnsi="Questrial" w:cs="Questrial"/>
-          <w:color w:val="595959"/>
-          <w:sz w:val="18"/>
-          <w:szCs w:val="18"/>
-        </w:rPr>
-        <w:t>Helped a client I met through Nebula Innovations to make some minor fixes to their website. Their website is used to help people to type. I fixed up an issue with their certificate where it would print it on multiple pages instead of one.</w:t>
-      </w:r>
-      <w:r>
-        <w:rPr>
-          <w:rFonts w:ascii="Questrial" w:eastAsia="Questrial" w:hAnsi="Questrial" w:cs="Questrial"/>
-          <w:color w:val="595959"/>
-          <w:sz w:val="18"/>
-          <w:szCs w:val="18"/>
-        </w:rPr>
-        <w:t xml:space="preserve"> It was an interesting issue as it would only be on the printout version of the certificate so I couldn’t use dev tools to see where the issue was.</w:t>
-      </w:r>
-      <w:r>
-        <w:rPr>
-          <w:rFonts w:ascii="Questrial" w:eastAsia="Questrial" w:hAnsi="Questrial" w:cs="Questrial"/>
-          <w:color w:val="595959"/>
-          <w:sz w:val="18"/>
-          <w:szCs w:val="18"/>
-        </w:rPr>
-        <w:br/>
-        <w:t>I have good fundamental understanding of HTML and CSS though, so it just required a minor change with the CSS properties.</w:t>
-      </w:r>
-      <w:r>
-        <w:rPr>
-          <w:rFonts w:ascii="Questrial" w:eastAsia="Questrial" w:hAnsi="Questrial" w:cs="Questrial"/>
-          <w:color w:val="595959"/>
-          <w:sz w:val="18"/>
-          <w:szCs w:val="18"/>
-        </w:rPr>
-        <w:br/>
-      </w:r>
-      <w:r>
-        <w:rPr>
-          <w:rFonts w:ascii="Questrial" w:eastAsia="Questrial" w:hAnsi="Questrial" w:cs="Questrial"/>
-          <w:color w:val="595959"/>
-          <w:sz w:val="18"/>
-          <w:szCs w:val="18"/>
-        </w:rPr>
-        <w:br/>
-        <w:t>Client has some other small bug fixes and work he wants done in the future also.</w:t>
-      </w:r>
-    </w:p>
-    <w:p>
-      <w:pPr>
-        <w:spacing w:after="40"/>
-        <w:rPr>
-          <w:rFonts w:ascii="Questrial" w:eastAsia="Questrial" w:hAnsi="Questrial" w:cs="Questrial"/>
-          <w:color w:val="595959"/>
-          <w:sz w:val="18"/>
-          <w:szCs w:val="18"/>
-        </w:rPr>
-      </w:pPr>
+      <w:r>
+        <w:rPr>
+          <w:rFonts w:ascii="Questrial" w:eastAsia="Questrial" w:hAnsi="Questrial" w:cs="Questrial"/>
+          <w:b/>
+          <w:bCs/>
+          <w:color w:val="595959"/>
+          <w:sz w:val="18"/>
+          <w:szCs w:val="18"/>
+        </w:rPr>
+        <w:t>Technologies Used</w:t>
+      </w:r>
+      <w:r>
+        <w:rPr>
+          <w:rFonts w:ascii="Questrial" w:eastAsia="Questrial" w:hAnsi="Questrial" w:cs="Questrial"/>
+          <w:color w:val="595959"/>
+          <w:sz w:val="18"/>
+          <w:szCs w:val="18"/>
+        </w:rPr>
+        <w:t>:</w:t>
+      </w:r>
+      <w:r>
+        <w:rPr>
+          <w:rFonts w:ascii="Questrial" w:hAnsi="Questrial"/>
+          <w:color w:val="595959"/>
+          <w:sz w:val="18"/>
+          <w:szCs w:val="18"/>
+        </w:rPr>
+        <w:t xml:space="preserve"> Python</w:t>
+      </w:r>
+      <w:r>
+        <w:rPr>
+          <w:rFonts w:ascii="Questrial" w:hAnsi="Questrial"/>
+          <w:color w:val="595959"/>
+          <w:sz w:val="18"/>
+          <w:szCs w:val="18"/>
+        </w:rPr>
+        <w:t>, Selenium</w:t>
+      </w:r>
+      <w:r>
+        <w:rPr>
+          <w:rFonts w:ascii="Questrial" w:eastAsia="Questrial" w:hAnsi="Questrial" w:cs="Questrial"/>
+          <w:color w:val="595959"/>
+          <w:sz w:val="18"/>
+          <w:szCs w:val="18"/>
+        </w:rPr>
+        <w:t>.</w:t>
+      </w:r>
     </w:p>
     <w:p>
       <w:pPr>
@@ -2183,61 +2413,118 @@
           <w:szCs w:val="18"/>
         </w:rPr>
       </w:pPr>
-      <w:r>
-        <w:rPr>
-          <w:rFonts w:ascii="Questrial" w:eastAsia="Questrial" w:hAnsi="Questrial" w:cs="Questrial"/>
-          <w:b/>
-          <w:bCs/>
-          <w:color w:val="595959"/>
-          <w:sz w:val="18"/>
-          <w:szCs w:val="18"/>
-        </w:rPr>
-        <w:t>Technologies Used</w:t>
-      </w:r>
-      <w:r>
-        <w:rPr>
-          <w:rFonts w:ascii="Questrial" w:eastAsia="Questrial" w:hAnsi="Questrial" w:cs="Questrial"/>
-          <w:color w:val="595959"/>
-          <w:sz w:val="18"/>
-          <w:szCs w:val="18"/>
-        </w:rPr>
-        <w:t>:</w:t>
-      </w:r>
-      <w:r>
-        <w:rPr>
-          <w:rFonts w:ascii="Questrial" w:hAnsi="Questrial"/>
-          <w:color w:val="595959"/>
-          <w:sz w:val="18"/>
-          <w:szCs w:val="18"/>
-        </w:rPr>
-        <w:t xml:space="preserve"> HTML, CSS, JS, .NET Core, </w:t>
-      </w:r>
-      <w:r>
-        <w:rPr>
-          <w:rFonts w:ascii="Questrial" w:eastAsia="Questrial" w:hAnsi="Questrial" w:cs="Questrial"/>
-          <w:color w:val="595959"/>
-          <w:sz w:val="18"/>
-          <w:szCs w:val="18"/>
-        </w:rPr>
-        <w:t>jQuery</w:t>
-      </w:r>
-      <w:r>
-        <w:rPr>
-          <w:rFonts w:ascii="Questrial" w:hAnsi="Questrial"/>
-          <w:color w:val="595959"/>
-          <w:sz w:val="18"/>
-          <w:szCs w:val="18"/>
-        </w:rPr>
-        <w:t xml:space="preserve">, </w:t>
-      </w:r>
-      <w:r>
-        <w:rPr>
-          <w:rFonts w:ascii="Questrial" w:eastAsia="Questrial" w:hAnsi="Questrial" w:cs="Questrial"/>
-          <w:color w:val="595959"/>
-          <w:sz w:val="18"/>
-          <w:szCs w:val="18"/>
-        </w:rPr>
-        <w:t>Razor Pages</w:t>
+    </w:p>
+    <w:p>
+      <w:pPr>
+        <w:rPr>
+          <w:rFonts w:ascii="Questrial" w:eastAsia="Questrial" w:hAnsi="Questrial" w:cs="Questrial"/>
+          <w:b/>
+          <w:color w:val="595959"/>
+          <w:sz w:val="18"/>
+          <w:szCs w:val="18"/>
+        </w:rPr>
+      </w:pPr>
+      <w:r>
+        <w:rPr>
+          <w:rFonts w:ascii="Questrial" w:eastAsia="Questrial" w:hAnsi="Questrial" w:cs="Questrial"/>
+          <w:b/>
+          <w:color w:val="595959"/>
+          <w:sz w:val="18"/>
+          <w:szCs w:val="18"/>
+        </w:rPr>
+        <w:t>Freelance - Remote</w:t>
+      </w:r>
+      <w:r>
+        <w:rPr>
+          <w:rFonts w:ascii="Questrial" w:eastAsia="Questrial" w:hAnsi="Questrial" w:cs="Questrial"/>
+          <w:b/>
+          <w:color w:val="595959"/>
+          <w:sz w:val="22"/>
+          <w:szCs w:val="22"/>
+        </w:rPr>
+        <w:t xml:space="preserve"> – </w:t>
+      </w:r>
+      <w:r>
+        <w:rPr>
+          <w:rFonts w:ascii="Questrial" w:eastAsia="Questrial" w:hAnsi="Questrial" w:cs="Questrial"/>
+          <w:b/>
+          <w:color w:val="595959"/>
+          <w:sz w:val="18"/>
+          <w:szCs w:val="18"/>
+        </w:rPr>
+        <w:t>Web Developer</w:t>
+      </w:r>
+      <w:r>
+        <w:rPr>
+          <w:rFonts w:ascii="Questrial" w:eastAsia="Questrial" w:hAnsi="Questrial" w:cs="Questrial"/>
+          <w:b/>
+          <w:color w:val="595959"/>
+          <w:sz w:val="18"/>
+          <w:szCs w:val="18"/>
+        </w:rPr>
+        <w:tab/>
+      </w:r>
+      <w:r>
+        <w:rPr>
+          <w:rFonts w:ascii="Questrial" w:eastAsia="Questrial" w:hAnsi="Questrial" w:cs="Questrial"/>
+          <w:b/>
+          <w:color w:val="595959"/>
+          <w:sz w:val="18"/>
+          <w:szCs w:val="18"/>
+        </w:rPr>
+        <w:tab/>
+        <w:t xml:space="preserve">                                                                            </w:t>
+      </w:r>
+      <w:r>
+        <w:rPr>
+          <w:rFonts w:ascii="Questrial" w:eastAsia="Questrial" w:hAnsi="Questrial" w:cs="Questrial"/>
+          <w:b/>
+          <w:color w:val="595959"/>
+          <w:sz w:val="18"/>
+          <w:szCs w:val="18"/>
+        </w:rPr>
+        <w:tab/>
+        <w:t xml:space="preserve"> May 2023</w:t>
+      </w:r>
+      <w:r>
+        <w:rPr>
+          <w:rFonts w:ascii="Questrial" w:eastAsia="Questrial" w:hAnsi="Questrial" w:cs="Questrial"/>
+          <w:b/>
+          <w:color w:val="595959"/>
+          <w:sz w:val="18"/>
+          <w:szCs w:val="18"/>
+        </w:rPr>
+        <w:t xml:space="preserve"> </w:t>
+      </w:r>
+      <w:r>
+        <w:rPr>
+          <w:rFonts w:ascii="Questrial" w:eastAsia="Questrial" w:hAnsi="Questrial" w:cs="Questrial"/>
+          <w:b/>
+          <w:color w:val="595959"/>
+          <w:sz w:val="18"/>
+          <w:szCs w:val="18"/>
+        </w:rPr>
+        <w:t>-</w:t>
+      </w:r>
+      <w:r>
+        <w:rPr>
+          <w:rFonts w:ascii="Questrial" w:eastAsia="Questrial" w:hAnsi="Questrial" w:cs="Questrial"/>
+          <w:b/>
+          <w:color w:val="595959"/>
+          <w:sz w:val="18"/>
+          <w:szCs w:val="18"/>
+        </w:rPr>
+        <w:t xml:space="preserve"> </w:t>
+      </w:r>
+      <w:r>
+        <w:rPr>
+          <w:rFonts w:ascii="Questrial" w:eastAsia="Questrial" w:hAnsi="Questrial" w:cs="Questrial"/>
+          <w:b/>
+          <w:color w:val="595959"/>
+          <w:sz w:val="18"/>
+          <w:szCs w:val="18"/>
+        </w:rPr>
+        <w:t>July 2023</w:t>
       </w:r>
     </w:p>
     <w:p>
@@ -2253,111 +2540,76 @@
     </w:p>
     <w:p>
       <w:pPr>
-        <w:rPr>
-          <w:rFonts w:ascii="Questrial" w:eastAsia="Questrial" w:hAnsi="Questrial" w:cs="Questrial"/>
-          <w:b/>
-          <w:color w:val="595959"/>
-          <w:sz w:val="18"/>
-          <w:szCs w:val="18"/>
-        </w:rPr>
-      </w:pPr>
-      <w:r>
-        <w:rPr>
-          <w:rFonts w:ascii="Questrial" w:eastAsia="Questrial" w:hAnsi="Questrial" w:cs="Questrial"/>
-          <w:b/>
-          <w:color w:val="595959"/>
-          <w:sz w:val="18"/>
-          <w:szCs w:val="18"/>
-        </w:rPr>
-        <w:t>Capita - Remote</w:t>
-      </w:r>
-      <w:r>
-        <w:rPr>
-          <w:rFonts w:ascii="Questrial" w:eastAsia="Questrial" w:hAnsi="Questrial" w:cs="Questrial"/>
-          <w:b/>
-          <w:color w:val="595959"/>
-          <w:sz w:val="22"/>
-          <w:szCs w:val="22"/>
-        </w:rPr>
-        <w:t xml:space="preserve"> – </w:t>
-      </w:r>
-      <w:r>
-        <w:rPr>
-          <w:rFonts w:ascii="Questrial" w:eastAsia="Questrial" w:hAnsi="Questrial" w:cs="Questrial"/>
-          <w:b/>
-          <w:color w:val="595959"/>
-          <w:sz w:val="18"/>
-          <w:szCs w:val="18"/>
-        </w:rPr>
-        <w:t>Customer Service Advisor</w:t>
-      </w:r>
-      <w:r>
-        <w:rPr>
-          <w:rFonts w:ascii="Questrial" w:eastAsia="Questrial" w:hAnsi="Questrial" w:cs="Questrial"/>
-          <w:b/>
-          <w:color w:val="595959"/>
-          <w:sz w:val="18"/>
-          <w:szCs w:val="18"/>
-        </w:rPr>
-        <w:tab/>
-      </w:r>
-      <w:r>
-        <w:rPr>
-          <w:rFonts w:ascii="Questrial" w:eastAsia="Questrial" w:hAnsi="Questrial" w:cs="Questrial"/>
-          <w:b/>
-          <w:color w:val="595959"/>
-          <w:sz w:val="18"/>
-          <w:szCs w:val="18"/>
-        </w:rPr>
-        <w:tab/>
-        <w:t xml:space="preserve">                                                                          Sept 2022</w:t>
-      </w:r>
-      <w:r>
-        <w:rPr>
-          <w:rFonts w:ascii="Questrial" w:eastAsia="Questrial" w:hAnsi="Questrial" w:cs="Questrial"/>
-          <w:b/>
-          <w:color w:val="595959"/>
-          <w:sz w:val="18"/>
-          <w:szCs w:val="18"/>
-        </w:rPr>
-        <w:t xml:space="preserve"> </w:t>
-      </w:r>
-      <w:r>
-        <w:rPr>
-          <w:rFonts w:ascii="Questrial" w:eastAsia="Questrial" w:hAnsi="Questrial" w:cs="Questrial"/>
-          <w:b/>
-          <w:color w:val="595959"/>
-          <w:sz w:val="18"/>
-          <w:szCs w:val="18"/>
-        </w:rPr>
-        <w:t>-</w:t>
-      </w:r>
-      <w:r>
-        <w:rPr>
-          <w:rFonts w:ascii="Questrial" w:eastAsia="Questrial" w:hAnsi="Questrial" w:cs="Questrial"/>
-          <w:b/>
-          <w:color w:val="595959"/>
-          <w:sz w:val="18"/>
-          <w:szCs w:val="18"/>
-        </w:rPr>
-        <w:t xml:space="preserve"> </w:t>
-      </w:r>
-      <w:r>
-        <w:rPr>
-          <w:rFonts w:ascii="Questrial" w:eastAsia="Questrial" w:hAnsi="Questrial" w:cs="Questrial"/>
-          <w:b/>
-          <w:color w:val="595959"/>
-          <w:sz w:val="18"/>
-          <w:szCs w:val="18"/>
-        </w:rPr>
-        <w:t>May 2023</w:t>
-      </w:r>
-    </w:p>
-    <w:p>
-      <w:pPr>
-        <w:rPr>
-          <w:rFonts w:ascii="Questrial" w:eastAsia="Questrial" w:hAnsi="Questrial" w:cs="Questrial"/>
-          <w:b/>
+        <w:spacing w:after="40"/>
+        <w:rPr>
+          <w:rFonts w:ascii="Questrial" w:eastAsia="Questrial" w:hAnsi="Questrial" w:cs="Questrial"/>
+          <w:color w:val="595959"/>
+          <w:sz w:val="18"/>
+          <w:szCs w:val="18"/>
+        </w:rPr>
+      </w:pPr>
+      <w:r>
+        <w:rPr>
+          <w:rFonts w:ascii="Questrial" w:eastAsia="Questrial" w:hAnsi="Questrial" w:cs="Questrial"/>
+          <w:color w:val="595959"/>
+          <w:sz w:val="18"/>
+          <w:szCs w:val="18"/>
+        </w:rPr>
+        <w:t>Helped a client I met through Nebula Innovations to make some minor fixes to their website. Their website is used to help people to type. I fixed up an issue with their certificate where it would print it on multiple pages instead of one.</w:t>
+      </w:r>
+      <w:r>
+        <w:rPr>
+          <w:rFonts w:ascii="Questrial" w:eastAsia="Questrial" w:hAnsi="Questrial" w:cs="Questrial"/>
+          <w:color w:val="595959"/>
+          <w:sz w:val="18"/>
+          <w:szCs w:val="18"/>
+        </w:rPr>
+        <w:t xml:space="preserve"> It was an interesting issue as it would only be on the printout version of the certificate so I couldn’t use dev tools to see where the issue was.</w:t>
+      </w:r>
+      <w:r>
+        <w:rPr>
+          <w:rFonts w:ascii="Questrial" w:eastAsia="Questrial" w:hAnsi="Questrial" w:cs="Questrial"/>
+          <w:color w:val="595959"/>
+          <w:sz w:val="18"/>
+          <w:szCs w:val="18"/>
+        </w:rPr>
+        <w:br/>
+        <w:t>I have good fundamental understanding of HTML and CSS though, so it just required a minor change with the CSS properties.</w:t>
+      </w:r>
+      <w:r>
+        <w:rPr>
+          <w:rFonts w:ascii="Questrial" w:eastAsia="Questrial" w:hAnsi="Questrial" w:cs="Questrial"/>
+          <w:color w:val="595959"/>
+          <w:sz w:val="18"/>
+          <w:szCs w:val="18"/>
+        </w:rPr>
+        <w:br/>
+      </w:r>
+      <w:r>
+        <w:rPr>
+          <w:rFonts w:ascii="Questrial" w:eastAsia="Questrial" w:hAnsi="Questrial" w:cs="Questrial"/>
+          <w:color w:val="595959"/>
+          <w:sz w:val="18"/>
+          <w:szCs w:val="18"/>
+        </w:rPr>
+        <w:br/>
+      </w:r>
+      <w:r>
+        <w:rPr>
+          <w:rFonts w:ascii="Questrial" w:eastAsia="Questrial" w:hAnsi="Questrial" w:cs="Questrial"/>
+          <w:color w:val="595959"/>
+          <w:sz w:val="18"/>
+          <w:szCs w:val="18"/>
+        </w:rPr>
+        <w:lastRenderedPageBreak/>
+        <w:t>Client has some other small bug fixes and work he wants done in the future also.</w:t>
+      </w:r>
+    </w:p>
+    <w:p>
+      <w:pPr>
+        <w:spacing w:after="40"/>
+        <w:rPr>
+          <w:rFonts w:ascii="Questrial" w:eastAsia="Questrial" w:hAnsi="Questrial" w:cs="Questrial"/>
           <w:color w:val="595959"/>
           <w:sz w:val="18"/>
           <w:szCs w:val="18"/>
@@ -2369,41 +2621,233 @@
         <w:tabs>
           <w:tab w:val="right" w:pos="284"/>
         </w:tabs>
-        <w:rPr>
-          <w:rFonts w:ascii="Questrial" w:eastAsia="Questrial" w:hAnsi="Questrial" w:cs="Questrial"/>
-          <w:color w:val="595959"/>
-          <w:sz w:val="18"/>
-          <w:szCs w:val="18"/>
-        </w:rPr>
-      </w:pPr>
-      <w:r>
-        <w:rPr>
-          <w:rFonts w:ascii="Questrial" w:eastAsia="Questrial" w:hAnsi="Questrial" w:cs="Questrial"/>
-          <w:color w:val="595959"/>
-          <w:sz w:val="18"/>
-          <w:szCs w:val="18"/>
-        </w:rPr>
-        <w:t xml:space="preserve">Through Capita I worked as a Customer Service Advisor to answer calls for Bord </w:t>
-      </w:r>
-      <w:proofErr w:type="spellStart"/>
-      <w:r>
-        <w:rPr>
-          <w:rFonts w:ascii="Questrial" w:eastAsia="Questrial" w:hAnsi="Questrial" w:cs="Questrial"/>
-          <w:color w:val="595959"/>
-          <w:sz w:val="18"/>
-          <w:szCs w:val="18"/>
-        </w:rPr>
-        <w:t>Gaís</w:t>
-      </w:r>
-      <w:proofErr w:type="spellEnd"/>
-      <w:r>
-        <w:rPr>
-          <w:rFonts w:ascii="Questrial" w:eastAsia="Questrial" w:hAnsi="Questrial" w:cs="Questrial"/>
-          <w:color w:val="595959"/>
-          <w:sz w:val="18"/>
-          <w:szCs w:val="18"/>
-        </w:rPr>
-        <w:t xml:space="preserve"> Energy. Assisting customers through queries, signing up to contracts or renewing, explaining bills, helping with online accounts, dealing with complaints, sometimes dealing with gas emergencies.</w:t>
+        <w:spacing w:after="80"/>
+        <w:rPr>
+          <w:rFonts w:ascii="Questrial" w:hAnsi="Questrial"/>
+          <w:color w:val="595959"/>
+          <w:sz w:val="18"/>
+          <w:szCs w:val="18"/>
+        </w:rPr>
+      </w:pPr>
+      <w:r>
+        <w:rPr>
+          <w:rFonts w:ascii="Questrial" w:eastAsia="Questrial" w:hAnsi="Questrial" w:cs="Questrial"/>
+          <w:b/>
+          <w:bCs/>
+          <w:color w:val="595959"/>
+          <w:sz w:val="18"/>
+          <w:szCs w:val="18"/>
+        </w:rPr>
+        <w:t>Technologies Used</w:t>
+      </w:r>
+      <w:r>
+        <w:rPr>
+          <w:rFonts w:ascii="Questrial" w:eastAsia="Questrial" w:hAnsi="Questrial" w:cs="Questrial"/>
+          <w:color w:val="595959"/>
+          <w:sz w:val="18"/>
+          <w:szCs w:val="18"/>
+        </w:rPr>
+        <w:t>:</w:t>
+      </w:r>
+      <w:r>
+        <w:rPr>
+          <w:rFonts w:ascii="Questrial" w:hAnsi="Questrial"/>
+          <w:color w:val="595959"/>
+          <w:sz w:val="18"/>
+          <w:szCs w:val="18"/>
+        </w:rPr>
+        <w:t xml:space="preserve"> HTML, CSS, JS, .NET Core, </w:t>
+      </w:r>
+      <w:r>
+        <w:rPr>
+          <w:rFonts w:ascii="Questrial" w:eastAsia="Questrial" w:hAnsi="Questrial" w:cs="Questrial"/>
+          <w:color w:val="595959"/>
+          <w:sz w:val="18"/>
+          <w:szCs w:val="18"/>
+        </w:rPr>
+        <w:t>jQuery</w:t>
+      </w:r>
+      <w:r>
+        <w:rPr>
+          <w:rFonts w:ascii="Questrial" w:hAnsi="Questrial"/>
+          <w:color w:val="595959"/>
+          <w:sz w:val="18"/>
+          <w:szCs w:val="18"/>
+        </w:rPr>
+        <w:t xml:space="preserve">, </w:t>
+      </w:r>
+      <w:r>
+        <w:rPr>
+          <w:rFonts w:ascii="Questrial" w:eastAsia="Questrial" w:hAnsi="Questrial" w:cs="Questrial"/>
+          <w:color w:val="595959"/>
+          <w:sz w:val="18"/>
+          <w:szCs w:val="18"/>
+        </w:rPr>
+        <w:t>Razor Pages</w:t>
+      </w:r>
+    </w:p>
+    <w:p>
+      <w:pPr>
+        <w:spacing w:after="40"/>
+        <w:rPr>
+          <w:rFonts w:ascii="Questrial" w:eastAsia="Questrial" w:hAnsi="Questrial" w:cs="Questrial"/>
+          <w:color w:val="595959"/>
+          <w:sz w:val="16"/>
+          <w:szCs w:val="16"/>
+        </w:rPr>
+      </w:pPr>
+    </w:p>
+    <w:p>
+      <w:pPr>
+        <w:rPr>
+          <w:rFonts w:ascii="Questrial" w:eastAsia="Questrial" w:hAnsi="Questrial" w:cs="Questrial"/>
+          <w:b/>
+          <w:color w:val="595959"/>
+          <w:sz w:val="18"/>
+          <w:szCs w:val="18"/>
+        </w:rPr>
+      </w:pPr>
+      <w:r>
+        <w:rPr>
+          <w:rFonts w:ascii="Questrial" w:eastAsia="Questrial" w:hAnsi="Questrial" w:cs="Questrial"/>
+          <w:b/>
+          <w:color w:val="595959"/>
+          <w:sz w:val="18"/>
+          <w:szCs w:val="18"/>
+        </w:rPr>
+        <w:t>Capita - Remote</w:t>
+      </w:r>
+      <w:r>
+        <w:rPr>
+          <w:rFonts w:ascii="Questrial" w:eastAsia="Questrial" w:hAnsi="Questrial" w:cs="Questrial"/>
+          <w:b/>
+          <w:color w:val="595959"/>
+          <w:sz w:val="22"/>
+          <w:szCs w:val="22"/>
+        </w:rPr>
+        <w:t xml:space="preserve"> – </w:t>
+      </w:r>
+      <w:r>
+        <w:rPr>
+          <w:rFonts w:ascii="Questrial" w:eastAsia="Questrial" w:hAnsi="Questrial" w:cs="Questrial"/>
+          <w:b/>
+          <w:color w:val="595959"/>
+          <w:sz w:val="18"/>
+          <w:szCs w:val="18"/>
+        </w:rPr>
+        <w:t>Customer Service Advisor</w:t>
+      </w:r>
+      <w:r>
+        <w:rPr>
+          <w:rFonts w:ascii="Questrial" w:eastAsia="Questrial" w:hAnsi="Questrial" w:cs="Questrial"/>
+          <w:b/>
+          <w:color w:val="595959"/>
+          <w:sz w:val="18"/>
+          <w:szCs w:val="18"/>
+        </w:rPr>
+        <w:tab/>
+      </w:r>
+      <w:r>
+        <w:rPr>
+          <w:rFonts w:ascii="Questrial" w:eastAsia="Questrial" w:hAnsi="Questrial" w:cs="Questrial"/>
+          <w:b/>
+          <w:color w:val="595959"/>
+          <w:sz w:val="18"/>
+          <w:szCs w:val="18"/>
+        </w:rPr>
+        <w:tab/>
+        <w:t xml:space="preserve">                                                                          Sept 2022</w:t>
+      </w:r>
+      <w:r>
+        <w:rPr>
+          <w:rFonts w:ascii="Questrial" w:eastAsia="Questrial" w:hAnsi="Questrial" w:cs="Questrial"/>
+          <w:b/>
+          <w:color w:val="595959"/>
+          <w:sz w:val="18"/>
+          <w:szCs w:val="18"/>
+        </w:rPr>
+        <w:t xml:space="preserve"> </w:t>
+      </w:r>
+      <w:r>
+        <w:rPr>
+          <w:rFonts w:ascii="Questrial" w:eastAsia="Questrial" w:hAnsi="Questrial" w:cs="Questrial"/>
+          <w:b/>
+          <w:color w:val="595959"/>
+          <w:sz w:val="18"/>
+          <w:szCs w:val="18"/>
+        </w:rPr>
+        <w:t>-</w:t>
+      </w:r>
+      <w:r>
+        <w:rPr>
+          <w:rFonts w:ascii="Questrial" w:eastAsia="Questrial" w:hAnsi="Questrial" w:cs="Questrial"/>
+          <w:b/>
+          <w:color w:val="595959"/>
+          <w:sz w:val="18"/>
+          <w:szCs w:val="18"/>
+        </w:rPr>
+        <w:t xml:space="preserve"> </w:t>
+      </w:r>
+      <w:r>
+        <w:rPr>
+          <w:rFonts w:ascii="Questrial" w:eastAsia="Questrial" w:hAnsi="Questrial" w:cs="Questrial"/>
+          <w:b/>
+          <w:color w:val="595959"/>
+          <w:sz w:val="18"/>
+          <w:szCs w:val="18"/>
+        </w:rPr>
+        <w:t>May 2023</w:t>
+      </w:r>
+    </w:p>
+    <w:p>
+      <w:pPr>
+        <w:rPr>
+          <w:rFonts w:ascii="Questrial" w:eastAsia="Questrial" w:hAnsi="Questrial" w:cs="Questrial"/>
+          <w:b/>
+          <w:color w:val="595959"/>
+          <w:sz w:val="18"/>
+          <w:szCs w:val="18"/>
+        </w:rPr>
+      </w:pPr>
+    </w:p>
+    <w:p>
+      <w:pPr>
+        <w:tabs>
+          <w:tab w:val="right" w:pos="284"/>
+        </w:tabs>
+        <w:rPr>
+          <w:rFonts w:ascii="Questrial" w:eastAsia="Questrial" w:hAnsi="Questrial" w:cs="Questrial"/>
+          <w:color w:val="595959"/>
+          <w:sz w:val="18"/>
+          <w:szCs w:val="18"/>
+        </w:rPr>
+      </w:pPr>
+      <w:r>
+        <w:rPr>
+          <w:rFonts w:ascii="Questrial" w:eastAsia="Questrial" w:hAnsi="Questrial" w:cs="Questrial"/>
+          <w:color w:val="595959"/>
+          <w:sz w:val="18"/>
+          <w:szCs w:val="18"/>
+        </w:rPr>
+        <w:t>Through Capita I worked as a Customer Service Advisor to answer calls for Bord Ga</w:t>
+      </w:r>
+      <w:r>
+        <w:rPr>
+          <w:rFonts w:ascii="Questrial" w:eastAsia="Questrial" w:hAnsi="Questrial" w:cs="Questrial"/>
+          <w:color w:val="595959"/>
+          <w:sz w:val="18"/>
+          <w:szCs w:val="18"/>
+        </w:rPr>
+        <w:t>í</w:t>
+      </w:r>
+      <w:r>
+        <w:rPr>
+          <w:rFonts w:ascii="Questrial" w:eastAsia="Questrial" w:hAnsi="Questrial" w:cs="Questrial"/>
+          <w:color w:val="595959"/>
+          <w:sz w:val="18"/>
+          <w:szCs w:val="18"/>
+        </w:rPr>
+        <w:t>s Energy. Assisting customers through queries, signing up to contracts or renewing, explaining bills, helping with online accounts, dealing with complaints, sometimes dealing with gas emergencies.</w:t>
       </w:r>
       <w:r>
         <w:rPr>
@@ -2455,7 +2899,6 @@
           <w:sz w:val="18"/>
           <w:szCs w:val="18"/>
         </w:rPr>
-        <w:lastRenderedPageBreak/>
         <w:t>Limekiln Gastropub</w:t>
       </w:r>
       <w:r>
@@ -4507,20 +4950,204 @@
           <w:sz w:val="18"/>
           <w:szCs w:val="18"/>
         </w:rPr>
-        <w:t xml:space="preserve">Here the course went through Java using servlets, Mavin, </w:t>
-      </w:r>
-      <w:proofErr w:type="spellStart"/>
-      <w:r>
-        <w:rPr>
-          <w:rFonts w:ascii="Questrial" w:eastAsia="Questrial" w:hAnsi="Questrial" w:cs="Questrial"/>
+        <w:lastRenderedPageBreak/>
+        <w:t>Here the course went through Java using servlets, Mavin, Jsp’s and getting to learn Java more deeply with Spring and Hibernate culminating with the Oracle Associate Certificate. Here I was introduced to Agile and scrums. Also, some more exposure to SQL.</w:t>
+      </w:r>
+    </w:p>
+    <w:p>
+      <w:pPr>
+        <w:ind w:left="1440"/>
+        <w:rPr>
+          <w:rFonts w:ascii="Questrial" w:eastAsia="Questrial" w:hAnsi="Questrial" w:cs="Questrial"/>
+          <w:color w:val="595959"/>
+          <w:sz w:val="18"/>
+          <w:szCs w:val="18"/>
+        </w:rPr>
+      </w:pPr>
+      <w:r>
+        <w:rPr>
+          <w:rFonts w:ascii="Questrial" w:eastAsia="Questrial" w:hAnsi="Questrial" w:cs="Questrial"/>
+          <w:b/>
           <w:bCs/>
           <w:color w:val="595959"/>
           <w:sz w:val="18"/>
           <w:szCs w:val="18"/>
         </w:rPr>
-        <w:t>Jsp’s</w:t>
-      </w:r>
-      <w:proofErr w:type="spellEnd"/>
+        <w:t>Technologies Used</w:t>
+      </w:r>
+      <w:r>
+        <w:rPr>
+          <w:rFonts w:ascii="Questrial" w:eastAsia="Questrial" w:hAnsi="Questrial" w:cs="Questrial"/>
+          <w:color w:val="595959"/>
+          <w:sz w:val="18"/>
+          <w:szCs w:val="18"/>
+        </w:rPr>
+        <w:t xml:space="preserve">: Java, </w:t>
+      </w:r>
+      <w:r>
+        <w:rPr>
+          <w:rFonts w:ascii="Questrial" w:eastAsia="Questrial" w:hAnsi="Questrial" w:cs="Questrial"/>
+          <w:color w:val="595959"/>
+          <w:sz w:val="18"/>
+          <w:szCs w:val="18"/>
+        </w:rPr>
+        <w:t xml:space="preserve">Spring, Hibernate, Maven, </w:t>
+      </w:r>
+      <w:r>
+        <w:rPr>
+          <w:rFonts w:ascii="Questrial" w:eastAsia="Questrial" w:hAnsi="Questrial" w:cs="Questrial"/>
+          <w:color w:val="595959"/>
+          <w:sz w:val="18"/>
+          <w:szCs w:val="18"/>
+        </w:rPr>
+        <w:t>SQL</w:t>
+      </w:r>
+    </w:p>
+    <w:p>
+      <w:pPr>
+        <w:ind w:left="1440"/>
+      </w:pPr>
+    </w:p>
+    <w:p>
+      <w:pPr>
+        <w:rPr>
+          <w:rFonts w:ascii="Questrial" w:eastAsia="Questrial" w:hAnsi="Questrial" w:cs="Questrial"/>
+          <w:b/>
+          <w:color w:val="595959"/>
+          <w:sz w:val="18"/>
+          <w:szCs w:val="18"/>
+        </w:rPr>
+      </w:pPr>
+      <w:r>
+        <w:rPr>
+          <w:rFonts w:ascii="Questrial" w:eastAsia="Questrial" w:hAnsi="Questrial" w:cs="Questrial"/>
+          <w:b/>
+          <w:color w:val="595959"/>
+          <w:sz w:val="18"/>
+          <w:szCs w:val="18"/>
+        </w:rPr>
+        <w:t xml:space="preserve">Oct </w:t>
+      </w:r>
+      <w:r>
+        <w:rPr>
+          <w:rFonts w:ascii="Questrial" w:eastAsia="Questrial" w:hAnsi="Questrial" w:cs="Questrial"/>
+          <w:b/>
+          <w:color w:val="595959"/>
+          <w:sz w:val="18"/>
+          <w:szCs w:val="18"/>
+        </w:rPr>
+        <w:t>201</w:t>
+      </w:r>
+      <w:r>
+        <w:rPr>
+          <w:rFonts w:ascii="Questrial" w:eastAsia="Questrial" w:hAnsi="Questrial" w:cs="Questrial"/>
+          <w:b/>
+          <w:color w:val="595959"/>
+          <w:sz w:val="18"/>
+          <w:szCs w:val="18"/>
+        </w:rPr>
+        <w:t>4</w:t>
+      </w:r>
+      <w:r>
+        <w:rPr>
+          <w:rFonts w:ascii="Questrial" w:eastAsia="Questrial" w:hAnsi="Questrial" w:cs="Questrial"/>
+          <w:b/>
+          <w:color w:val="595959"/>
+          <w:sz w:val="18"/>
+          <w:szCs w:val="18"/>
+        </w:rPr>
+        <w:t>-</w:t>
+      </w:r>
+    </w:p>
+    <w:p>
+      <w:pPr>
+        <w:rPr>
+          <w:rFonts w:ascii="Questrial" w:eastAsia="Questrial" w:hAnsi="Questrial" w:cs="Questrial"/>
+          <w:color w:val="595959"/>
+          <w:sz w:val="18"/>
+          <w:szCs w:val="18"/>
+        </w:rPr>
+      </w:pPr>
+      <w:r>
+        <w:rPr>
+          <w:rFonts w:ascii="Questrial" w:eastAsia="Questrial" w:hAnsi="Questrial" w:cs="Questrial"/>
+          <w:b/>
+          <w:color w:val="595959"/>
+          <w:sz w:val="18"/>
+          <w:szCs w:val="18"/>
+        </w:rPr>
+        <w:t xml:space="preserve">May </w:t>
+      </w:r>
+      <w:r>
+        <w:rPr>
+          <w:rFonts w:ascii="Questrial" w:eastAsia="Questrial" w:hAnsi="Questrial" w:cs="Questrial"/>
+          <w:b/>
+          <w:color w:val="595959"/>
+          <w:sz w:val="18"/>
+          <w:szCs w:val="18"/>
+        </w:rPr>
+        <w:t>201</w:t>
+      </w:r>
+      <w:r>
+        <w:rPr>
+          <w:rFonts w:ascii="Questrial" w:eastAsia="Questrial" w:hAnsi="Questrial" w:cs="Questrial"/>
+          <w:b/>
+          <w:color w:val="595959"/>
+          <w:sz w:val="18"/>
+          <w:szCs w:val="18"/>
+        </w:rPr>
+        <w:t>5</w:t>
+      </w:r>
+      <w:r>
+        <w:rPr>
+          <w:rFonts w:ascii="Questrial" w:eastAsia="Questrial" w:hAnsi="Questrial" w:cs="Questrial"/>
+          <w:b/>
+          <w:color w:val="595959"/>
+          <w:sz w:val="18"/>
+          <w:szCs w:val="18"/>
+        </w:rPr>
+        <w:tab/>
+      </w:r>
+      <w:r>
+        <w:rPr>
+          <w:rFonts w:ascii="Questrial" w:eastAsia="Questrial" w:hAnsi="Questrial" w:cs="Questrial"/>
+          <w:b/>
+          <w:color w:val="595959"/>
+          <w:sz w:val="18"/>
+          <w:szCs w:val="18"/>
+        </w:rPr>
+        <w:t xml:space="preserve"> </w:t>
+      </w:r>
+      <w:r>
+        <w:rPr>
+          <w:rFonts w:ascii="Questrial" w:eastAsia="Questrial" w:hAnsi="Questrial" w:cs="Questrial"/>
+          <w:b/>
+          <w:color w:val="595959"/>
+          <w:sz w:val="18"/>
+          <w:szCs w:val="18"/>
+        </w:rPr>
+        <w:t xml:space="preserve">- </w:t>
+      </w:r>
+      <w:r>
+        <w:rPr>
+          <w:rFonts w:ascii="Questrial" w:eastAsia="Questrial" w:hAnsi="Questrial" w:cs="Questrial"/>
+          <w:b/>
+          <w:color w:val="595959"/>
+          <w:sz w:val="18"/>
+          <w:szCs w:val="18"/>
+        </w:rPr>
+        <w:t>DDLETB</w:t>
+      </w:r>
+      <w:r>
+        <w:rPr>
+          <w:rFonts w:ascii="Questrial" w:eastAsia="Questrial" w:hAnsi="Questrial" w:cs="Questrial"/>
+          <w:b/>
+          <w:color w:val="595959"/>
+          <w:sz w:val="18"/>
+          <w:szCs w:val="18"/>
+        </w:rPr>
+        <w:t>, Baldoyle</w:t>
+      </w:r>
       <w:r>
         <w:rPr>
           <w:rFonts w:ascii="Questrial" w:eastAsia="Questrial" w:hAnsi="Questrial" w:cs="Questrial"/>
@@ -4529,7 +5156,35 @@
           <w:sz w:val="18"/>
           <w:szCs w:val="18"/>
         </w:rPr>
-        <w:t xml:space="preserve"> and getting to learn Java more deeply with Spring and Hibernate culminating with the Oracle Associate Certificate. Here I was introduced to Agile and scrums. Also, some more exposure to SQL.</w:t>
+        <w:t xml:space="preserve">: </w:t>
+      </w:r>
+      <w:r>
+        <w:rPr>
+          <w:rFonts w:ascii="Questrial" w:eastAsia="Questrial" w:hAnsi="Questrial" w:cs="Questrial"/>
+          <w:bCs/>
+          <w:color w:val="595959"/>
+          <w:sz w:val="18"/>
+          <w:szCs w:val="18"/>
+        </w:rPr>
+        <w:t>Software Development</w:t>
+      </w:r>
+      <w:r>
+        <w:rPr>
+          <w:rFonts w:ascii="Questrial" w:eastAsia="Questrial" w:hAnsi="Questrial" w:cs="Questrial"/>
+          <w:color w:val="595959"/>
+          <w:sz w:val="18"/>
+          <w:szCs w:val="18"/>
+        </w:rPr>
+        <w:t xml:space="preserve">: </w:t>
+      </w:r>
+      <w:r>
+        <w:rPr>
+          <w:rFonts w:ascii="Questrial" w:eastAsia="Questrial" w:hAnsi="Questrial" w:cs="Questrial"/>
+          <w:color w:val="595959"/>
+          <w:sz w:val="18"/>
+          <w:szCs w:val="18"/>
+        </w:rPr>
+        <w:t>City and Guilds Level 2</w:t>
       </w:r>
     </w:p>
     <w:p>
@@ -4545,12 +5200,63 @@
       <w:r>
         <w:rPr>
           <w:rFonts w:ascii="Questrial" w:eastAsia="Questrial" w:hAnsi="Questrial" w:cs="Questrial"/>
-          <w:b/>
           <w:bCs/>
           <w:color w:val="595959"/>
           <w:sz w:val="18"/>
           <w:szCs w:val="18"/>
         </w:rPr>
+        <w:t xml:space="preserve">My first full time programming course. Introduced me to OOP, MVC and the waterfall lifecycle. Got to learn and </w:t>
+      </w:r>
+      <w:r>
+        <w:rPr>
+          <w:rFonts w:ascii="Questrial" w:eastAsia="Questrial" w:hAnsi="Questrial" w:cs="Questrial"/>
+          <w:bCs/>
+          <w:color w:val="595959"/>
+          <w:sz w:val="18"/>
+          <w:szCs w:val="18"/>
+        </w:rPr>
+        <w:t>practice the</w:t>
+      </w:r>
+      <w:r>
+        <w:rPr>
+          <w:rFonts w:ascii="Questrial" w:eastAsia="Questrial" w:hAnsi="Questrial" w:cs="Questrial"/>
+          <w:bCs/>
+          <w:color w:val="595959"/>
+          <w:sz w:val="18"/>
+          <w:szCs w:val="18"/>
+        </w:rPr>
+        <w:t xml:space="preserve"> basics of </w:t>
+      </w:r>
+      <w:r>
+        <w:rPr>
+          <w:rFonts w:ascii="Questrial" w:eastAsia="Questrial" w:hAnsi="Questrial" w:cs="Questrial"/>
+          <w:bCs/>
+          <w:color w:val="595959"/>
+          <w:sz w:val="18"/>
+          <w:szCs w:val="18"/>
+        </w:rPr>
+        <w:t>Java, C#, SQL as well as technical support.</w:t>
+      </w:r>
+    </w:p>
+    <w:p>
+      <w:pPr>
+        <w:ind w:left="1440"/>
+        <w:rPr>
+          <w:rFonts w:ascii="Questrial" w:eastAsia="Questrial" w:hAnsi="Questrial" w:cs="Questrial"/>
+          <w:color w:val="595959"/>
+          <w:sz w:val="18"/>
+          <w:szCs w:val="18"/>
+        </w:rPr>
+      </w:pPr>
+      <w:r>
+        <w:rPr>
+          <w:rFonts w:ascii="Questrial" w:eastAsia="Questrial" w:hAnsi="Questrial" w:cs="Questrial"/>
+          <w:b/>
+          <w:bCs/>
+          <w:color w:val="595959"/>
+          <w:sz w:val="18"/>
+          <w:szCs w:val="18"/>
+        </w:rPr>
         <w:t>Technologies Used</w:t>
       </w:r>
       <w:r>
@@ -4560,121 +5266,30 @@
           <w:sz w:val="18"/>
           <w:szCs w:val="18"/>
         </w:rPr>
-        <w:t xml:space="preserve">: Java, </w:t>
-      </w:r>
-      <w:r>
-        <w:rPr>
-          <w:rFonts w:ascii="Questrial" w:eastAsia="Questrial" w:hAnsi="Questrial" w:cs="Questrial"/>
-          <w:color w:val="595959"/>
-          <w:sz w:val="18"/>
-          <w:szCs w:val="18"/>
-        </w:rPr>
-        <w:t xml:space="preserve">Spring, Hibernate, Maven, </w:t>
-      </w:r>
-      <w:r>
-        <w:rPr>
-          <w:rFonts w:ascii="Questrial" w:eastAsia="Questrial" w:hAnsi="Questrial" w:cs="Questrial"/>
-          <w:color w:val="595959"/>
-          <w:sz w:val="18"/>
-          <w:szCs w:val="18"/>
-        </w:rPr>
-        <w:t>SQL</w:t>
+        <w:t>: Java, C#, SQL</w:t>
       </w:r>
     </w:p>
     <w:p>
       <w:pPr>
         <w:ind w:left="1440"/>
-      </w:pPr>
-    </w:p>
-    <w:p>
-      <w:pPr>
-        <w:rPr>
-          <w:rFonts w:ascii="Questrial" w:eastAsia="Questrial" w:hAnsi="Questrial" w:cs="Questrial"/>
-          <w:b/>
-          <w:color w:val="595959"/>
-          <w:sz w:val="18"/>
-          <w:szCs w:val="18"/>
-        </w:rPr>
-      </w:pPr>
-      <w:r>
-        <w:rPr>
-          <w:rFonts w:ascii="Questrial" w:eastAsia="Questrial" w:hAnsi="Questrial" w:cs="Questrial"/>
-          <w:b/>
-          <w:color w:val="595959"/>
-          <w:sz w:val="18"/>
-          <w:szCs w:val="18"/>
-        </w:rPr>
-        <w:t xml:space="preserve">Oct </w:t>
-      </w:r>
-      <w:r>
-        <w:rPr>
-          <w:rFonts w:ascii="Questrial" w:eastAsia="Questrial" w:hAnsi="Questrial" w:cs="Questrial"/>
-          <w:b/>
-          <w:color w:val="595959"/>
-          <w:sz w:val="18"/>
-          <w:szCs w:val="18"/>
-        </w:rPr>
-        <w:t>201</w:t>
-      </w:r>
-      <w:r>
-        <w:rPr>
-          <w:rFonts w:ascii="Questrial" w:eastAsia="Questrial" w:hAnsi="Questrial" w:cs="Questrial"/>
-          <w:b/>
-          <w:color w:val="595959"/>
-          <w:sz w:val="18"/>
-          <w:szCs w:val="18"/>
-        </w:rPr>
-        <w:t>4</w:t>
-      </w:r>
-      <w:r>
-        <w:rPr>
-          <w:rFonts w:ascii="Questrial" w:eastAsia="Questrial" w:hAnsi="Questrial" w:cs="Questrial"/>
-          <w:b/>
-          <w:color w:val="595959"/>
-          <w:sz w:val="18"/>
-          <w:szCs w:val="18"/>
-        </w:rPr>
-        <w:t>-</w:t>
-      </w:r>
-    </w:p>
-    <w:p>
-      <w:pPr>
-        <w:rPr>
-          <w:rFonts w:ascii="Questrial" w:eastAsia="Questrial" w:hAnsi="Questrial" w:cs="Questrial"/>
-          <w:color w:val="595959"/>
-          <w:sz w:val="18"/>
-          <w:szCs w:val="18"/>
-        </w:rPr>
-      </w:pPr>
-      <w:r>
-        <w:rPr>
-          <w:rFonts w:ascii="Questrial" w:eastAsia="Questrial" w:hAnsi="Questrial" w:cs="Questrial"/>
-          <w:b/>
-          <w:color w:val="595959"/>
-          <w:sz w:val="18"/>
-          <w:szCs w:val="18"/>
-        </w:rPr>
-        <w:t xml:space="preserve">May </w:t>
-      </w:r>
-      <w:r>
-        <w:rPr>
-          <w:rFonts w:ascii="Questrial" w:eastAsia="Questrial" w:hAnsi="Questrial" w:cs="Questrial"/>
-          <w:b/>
-          <w:color w:val="595959"/>
-          <w:sz w:val="18"/>
-          <w:szCs w:val="18"/>
-        </w:rPr>
-        <w:t>201</w:t>
-      </w:r>
-      <w:r>
-        <w:rPr>
-          <w:rFonts w:ascii="Questrial" w:eastAsia="Questrial" w:hAnsi="Questrial" w:cs="Questrial"/>
-          <w:b/>
-          <w:color w:val="595959"/>
-          <w:sz w:val="18"/>
-          <w:szCs w:val="18"/>
-        </w:rPr>
-        <w:t>5</w:t>
+        <w:rPr>
+          <w:rFonts w:ascii="Questrial" w:eastAsia="Questrial" w:hAnsi="Questrial" w:cs="Questrial"/>
+          <w:color w:val="595959"/>
+          <w:sz w:val="18"/>
+          <w:szCs w:val="18"/>
+        </w:rPr>
+      </w:pPr>
+    </w:p>
+    <w:p>
+      <w:r>
+        <w:rPr>
+          <w:rFonts w:ascii="Questrial" w:eastAsia="Questrial" w:hAnsi="Questrial" w:cs="Questrial"/>
+          <w:b/>
+          <w:color w:val="595959"/>
+          <w:sz w:val="18"/>
+          <w:szCs w:val="18"/>
+        </w:rPr>
+        <w:t xml:space="preserve">2010 </w:t>
       </w:r>
       <w:r>
         <w:rPr>
@@ -4694,37 +5309,17 @@
           <w:sz w:val="18"/>
           <w:szCs w:val="18"/>
         </w:rPr>
-        <w:t xml:space="preserve"> </w:t>
-      </w:r>
-      <w:r>
-        <w:rPr>
-          <w:rFonts w:ascii="Questrial" w:eastAsia="Questrial" w:hAnsi="Questrial" w:cs="Questrial"/>
-          <w:b/>
-          <w:color w:val="595959"/>
-          <w:sz w:val="18"/>
-          <w:szCs w:val="18"/>
-        </w:rPr>
-        <w:t xml:space="preserve">- </w:t>
-      </w:r>
-      <w:r>
-        <w:rPr>
-          <w:rFonts w:ascii="Questrial" w:eastAsia="Questrial" w:hAnsi="Questrial" w:cs="Questrial"/>
-          <w:b/>
-          <w:color w:val="595959"/>
-          <w:sz w:val="18"/>
-          <w:szCs w:val="18"/>
-        </w:rPr>
-        <w:t>DDLETB</w:t>
-      </w:r>
-      <w:r>
-        <w:rPr>
-          <w:rFonts w:ascii="Questrial" w:eastAsia="Questrial" w:hAnsi="Questrial" w:cs="Questrial"/>
-          <w:b/>
-          <w:color w:val="595959"/>
-          <w:sz w:val="18"/>
-          <w:szCs w:val="18"/>
-        </w:rPr>
-        <w:t>, Baldoyle</w:t>
+        <w:tab/>
+      </w:r>
+      <w:r>
+        <w:rPr>
+          <w:rFonts w:ascii="Questrial" w:eastAsia="Questrial" w:hAnsi="Questrial" w:cs="Questrial"/>
+          <w:b/>
+          <w:color w:val="595959"/>
+          <w:sz w:val="18"/>
+          <w:szCs w:val="18"/>
+        </w:rPr>
+        <w:t>Balbriggan Community College</w:t>
       </w:r>
       <w:r>
         <w:rPr>
@@ -4734,7 +5329,49 @@
           <w:sz w:val="18"/>
           <w:szCs w:val="18"/>
         </w:rPr>
-        <w:t xml:space="preserve">: </w:t>
+        <w:t>: Leaving Certificate - Repeat</w:t>
+      </w:r>
+    </w:p>
+    <w:p>
+      <w:r>
+        <w:rPr>
+          <w:rFonts w:ascii="Questrial" w:eastAsia="Questrial" w:hAnsi="Questrial" w:cs="Questrial"/>
+          <w:b/>
+          <w:color w:val="595959"/>
+          <w:sz w:val="18"/>
+          <w:szCs w:val="18"/>
+        </w:rPr>
+        <w:t xml:space="preserve">2008 </w:t>
+      </w:r>
+      <w:r>
+        <w:rPr>
+          <w:rFonts w:ascii="Questrial" w:eastAsia="Questrial" w:hAnsi="Questrial" w:cs="Questrial"/>
+          <w:b/>
+          <w:color w:val="595959"/>
+          <w:sz w:val="18"/>
+          <w:szCs w:val="18"/>
+        </w:rPr>
+        <w:tab/>
+      </w:r>
+      <w:r>
+        <w:rPr>
+          <w:rFonts w:ascii="Questrial" w:eastAsia="Questrial" w:hAnsi="Questrial" w:cs="Questrial"/>
+          <w:b/>
+          <w:color w:val="595959"/>
+          <w:sz w:val="18"/>
+          <w:szCs w:val="18"/>
+        </w:rPr>
+        <w:tab/>
+      </w:r>
+      <w:r>
+        <w:rPr>
+          <w:rFonts w:ascii="Questrial" w:eastAsia="Questrial" w:hAnsi="Questrial" w:cs="Questrial"/>
+          <w:b/>
+          <w:color w:val="595959"/>
+          <w:sz w:val="18"/>
+          <w:szCs w:val="18"/>
+        </w:rPr>
+        <w:t>Balbriggan Community College</w:t>
       </w:r>
       <w:r>
         <w:rPr>
@@ -4744,38 +5381,11 @@
           <w:sz w:val="18"/>
           <w:szCs w:val="18"/>
         </w:rPr>
-        <w:t>Software Development</w:t>
-      </w:r>
-      <w:r>
-        <w:rPr>
-          <w:rFonts w:ascii="Questrial" w:eastAsia="Questrial" w:hAnsi="Questrial" w:cs="Questrial"/>
-          <w:color w:val="595959"/>
-          <w:sz w:val="18"/>
-          <w:szCs w:val="18"/>
-        </w:rPr>
-        <w:t xml:space="preserve">: </w:t>
-      </w:r>
-      <w:r>
-        <w:rPr>
-          <w:rFonts w:ascii="Questrial" w:eastAsia="Questrial" w:hAnsi="Questrial" w:cs="Questrial"/>
-          <w:color w:val="595959"/>
-          <w:sz w:val="18"/>
-          <w:szCs w:val="18"/>
-        </w:rPr>
-        <w:t>City and Guilds Level 2</w:t>
-      </w:r>
-    </w:p>
-    <w:p>
-      <w:pPr>
-        <w:ind w:left="1440"/>
-        <w:rPr>
-          <w:rFonts w:ascii="Questrial" w:eastAsia="Questrial" w:hAnsi="Questrial" w:cs="Questrial"/>
-          <w:color w:val="595959"/>
-          <w:sz w:val="18"/>
-          <w:szCs w:val="18"/>
-        </w:rPr>
-      </w:pPr>
-      <w:r>
+        <w:t>: Leaving Certificate</w:t>
+      </w:r>
+    </w:p>
+    <w:p>
+      <w:pPr>
         <w:rPr>
           <w:rFonts w:ascii="Questrial" w:eastAsia="Questrial" w:hAnsi="Questrial" w:cs="Questrial"/>
           <w:bCs/>
@@ -4783,7 +5393,46 @@
           <w:sz w:val="18"/>
           <w:szCs w:val="18"/>
         </w:rPr>
-        <w:t xml:space="preserve">My first full time programming course. Introduced me to OOP, MVC and the waterfall lifecycle. Got to learn and </w:t>
+      </w:pPr>
+      <w:r>
+        <w:rPr>
+          <w:rFonts w:ascii="Questrial" w:eastAsia="Questrial" w:hAnsi="Questrial" w:cs="Questrial"/>
+          <w:b/>
+          <w:color w:val="595959"/>
+          <w:sz w:val="18"/>
+          <w:szCs w:val="18"/>
+        </w:rPr>
+        <w:t xml:space="preserve">2004 </w:t>
+      </w:r>
+      <w:r>
+        <w:rPr>
+          <w:rFonts w:ascii="Questrial" w:eastAsia="Questrial" w:hAnsi="Questrial" w:cs="Questrial"/>
+          <w:b/>
+          <w:color w:val="595959"/>
+          <w:sz w:val="18"/>
+          <w:szCs w:val="18"/>
+        </w:rPr>
+        <w:tab/>
+      </w:r>
+      <w:r>
+        <w:rPr>
+          <w:rFonts w:ascii="Questrial" w:eastAsia="Questrial" w:hAnsi="Questrial" w:cs="Questrial"/>
+          <w:b/>
+          <w:color w:val="595959"/>
+          <w:sz w:val="18"/>
+          <w:szCs w:val="18"/>
+        </w:rPr>
+        <w:tab/>
+      </w:r>
+      <w:r>
+        <w:rPr>
+          <w:rFonts w:ascii="Questrial" w:eastAsia="Questrial" w:hAnsi="Questrial" w:cs="Questrial"/>
+          <w:b/>
+          <w:color w:val="595959"/>
+          <w:sz w:val="18"/>
+          <w:szCs w:val="18"/>
+        </w:rPr>
+        <w:t>Balbriggan Community College</w:t>
       </w:r>
       <w:r>
         <w:rPr>
@@ -4793,7 +5442,81 @@
           <w:sz w:val="18"/>
           <w:szCs w:val="18"/>
         </w:rPr>
-        <w:t>practice the</w:t>
+        <w:t>: Junior Certificate</w:t>
+      </w:r>
+    </w:p>
+    <w:p>
+      <w:pPr>
+        <w:rPr>
+          <w:rFonts w:ascii="Questrial" w:eastAsia="Questrial" w:hAnsi="Questrial" w:cs="Questrial"/>
+          <w:b/>
+          <w:color w:val="595959"/>
+          <w:sz w:val="18"/>
+          <w:szCs w:val="18"/>
+        </w:rPr>
+      </w:pPr>
+    </w:p>
+    <w:p>
+      <w:pPr>
+        <w:rPr>
+          <w:rFonts w:ascii="Questrial" w:eastAsia="Questrial" w:hAnsi="Questrial" w:cs="Questrial"/>
+          <w:b/>
+          <w:color w:val="595959"/>
+          <w:sz w:val="18"/>
+          <w:szCs w:val="18"/>
+        </w:rPr>
+      </w:pPr>
+      <w:r>
+        <w:rPr>
+          <w:rFonts w:ascii="Questrial" w:eastAsia="Questrial" w:hAnsi="Questrial" w:cs="Questrial"/>
+          <w:b/>
+          <w:color w:val="595959"/>
+          <w:sz w:val="18"/>
+          <w:szCs w:val="18"/>
+        </w:rPr>
+        <w:t>Technical Courses Completed:</w:t>
+      </w:r>
+    </w:p>
+    <w:p>
+      <w:r>
+        <w:rPr>
+          <w:rFonts w:ascii="Questrial" w:eastAsia="Questrial" w:hAnsi="Questrial" w:cs="Questrial"/>
+          <w:b/>
+          <w:color w:val="595959"/>
+          <w:sz w:val="18"/>
+          <w:szCs w:val="18"/>
+        </w:rPr>
+        <w:t>2022</w:t>
+      </w:r>
+      <w:r>
+        <w:rPr>
+          <w:rFonts w:ascii="Questrial" w:eastAsia="Questrial" w:hAnsi="Questrial" w:cs="Questrial"/>
+          <w:b/>
+          <w:color w:val="595959"/>
+          <w:sz w:val="18"/>
+          <w:szCs w:val="18"/>
+        </w:rPr>
+        <w:tab/>
+      </w:r>
+      <w:r>
+        <w:rPr>
+          <w:rFonts w:ascii="Questrial" w:eastAsia="Questrial" w:hAnsi="Questrial" w:cs="Questrial"/>
+          <w:b/>
+          <w:color w:val="595959"/>
+          <w:sz w:val="18"/>
+          <w:szCs w:val="18"/>
+        </w:rPr>
+        <w:tab/>
+      </w:r>
+      <w:r>
+        <w:rPr>
+          <w:rFonts w:ascii="Questrial" w:eastAsia="Questrial" w:hAnsi="Questrial" w:cs="Questrial"/>
+          <w:b/>
+          <w:color w:val="595959"/>
+          <w:sz w:val="18"/>
+          <w:szCs w:val="18"/>
+        </w:rPr>
+        <w:t xml:space="preserve">Online: </w:t>
       </w:r>
       <w:r>
         <w:rPr>
@@ -4803,312 +5526,8 @@
           <w:sz w:val="18"/>
           <w:szCs w:val="18"/>
         </w:rPr>
-        <w:t xml:space="preserve"> basics of </w:t>
-      </w:r>
-      <w:r>
-        <w:rPr>
-          <w:rFonts w:ascii="Questrial" w:eastAsia="Questrial" w:hAnsi="Questrial" w:cs="Questrial"/>
-          <w:bCs/>
-          <w:color w:val="595959"/>
-          <w:sz w:val="18"/>
-          <w:szCs w:val="18"/>
-        </w:rPr>
-        <w:t>Java, C#, SQL as well as technical support.</w:t>
-      </w:r>
-    </w:p>
-    <w:p>
-      <w:pPr>
-        <w:ind w:left="1440"/>
-        <w:rPr>
-          <w:rFonts w:ascii="Questrial" w:eastAsia="Questrial" w:hAnsi="Questrial" w:cs="Questrial"/>
-          <w:color w:val="595959"/>
-          <w:sz w:val="18"/>
-          <w:szCs w:val="18"/>
-        </w:rPr>
-      </w:pPr>
-      <w:r>
-        <w:rPr>
-          <w:rFonts w:ascii="Questrial" w:eastAsia="Questrial" w:hAnsi="Questrial" w:cs="Questrial"/>
-          <w:b/>
-          <w:bCs/>
-          <w:color w:val="595959"/>
-          <w:sz w:val="18"/>
-          <w:szCs w:val="18"/>
-        </w:rPr>
-        <w:t>Technologies Used</w:t>
-      </w:r>
-      <w:r>
-        <w:rPr>
-          <w:rFonts w:ascii="Questrial" w:eastAsia="Questrial" w:hAnsi="Questrial" w:cs="Questrial"/>
-          <w:color w:val="595959"/>
-          <w:sz w:val="18"/>
-          <w:szCs w:val="18"/>
-        </w:rPr>
-        <w:t>: Java, C#, SQL</w:t>
-      </w:r>
-    </w:p>
-    <w:p>
-      <w:pPr>
-        <w:ind w:left="1440"/>
-        <w:rPr>
-          <w:rFonts w:ascii="Questrial" w:eastAsia="Questrial" w:hAnsi="Questrial" w:cs="Questrial"/>
-          <w:color w:val="595959"/>
-          <w:sz w:val="18"/>
-          <w:szCs w:val="18"/>
-        </w:rPr>
-      </w:pPr>
-    </w:p>
-    <w:p>
-      <w:r>
-        <w:rPr>
-          <w:rFonts w:ascii="Questrial" w:eastAsia="Questrial" w:hAnsi="Questrial" w:cs="Questrial"/>
-          <w:b/>
-          <w:color w:val="595959"/>
-          <w:sz w:val="18"/>
-          <w:szCs w:val="18"/>
-        </w:rPr>
-        <w:t xml:space="preserve">2010 </w:t>
-      </w:r>
-      <w:r>
-        <w:rPr>
-          <w:rFonts w:ascii="Questrial" w:eastAsia="Questrial" w:hAnsi="Questrial" w:cs="Questrial"/>
-          <w:b/>
-          <w:color w:val="595959"/>
-          <w:sz w:val="18"/>
-          <w:szCs w:val="18"/>
-        </w:rPr>
-        <w:tab/>
-      </w:r>
-      <w:r>
-        <w:rPr>
-          <w:rFonts w:ascii="Questrial" w:eastAsia="Questrial" w:hAnsi="Questrial" w:cs="Questrial"/>
-          <w:b/>
-          <w:color w:val="595959"/>
-          <w:sz w:val="18"/>
-          <w:szCs w:val="18"/>
-        </w:rPr>
-        <w:tab/>
-      </w:r>
-      <w:r>
-        <w:rPr>
-          <w:rFonts w:ascii="Questrial" w:eastAsia="Questrial" w:hAnsi="Questrial" w:cs="Questrial"/>
-          <w:b/>
-          <w:color w:val="595959"/>
-          <w:sz w:val="18"/>
-          <w:szCs w:val="18"/>
-        </w:rPr>
-        <w:t>Balbriggan Community College</w:t>
-      </w:r>
-      <w:r>
-        <w:rPr>
-          <w:rFonts w:ascii="Questrial" w:eastAsia="Questrial" w:hAnsi="Questrial" w:cs="Questrial"/>
-          <w:bCs/>
-          <w:color w:val="595959"/>
-          <w:sz w:val="18"/>
-          <w:szCs w:val="18"/>
-        </w:rPr>
-        <w:t>: Leaving Certificate - Repeat</w:t>
-      </w:r>
-    </w:p>
-    <w:p>
-      <w:r>
-        <w:rPr>
-          <w:rFonts w:ascii="Questrial" w:eastAsia="Questrial" w:hAnsi="Questrial" w:cs="Questrial"/>
-          <w:b/>
-          <w:color w:val="595959"/>
-          <w:sz w:val="18"/>
-          <w:szCs w:val="18"/>
-        </w:rPr>
-        <w:lastRenderedPageBreak/>
-        <w:t xml:space="preserve">2008 </w:t>
-      </w:r>
-      <w:r>
-        <w:rPr>
-          <w:rFonts w:ascii="Questrial" w:eastAsia="Questrial" w:hAnsi="Questrial" w:cs="Questrial"/>
-          <w:b/>
-          <w:color w:val="595959"/>
-          <w:sz w:val="18"/>
-          <w:szCs w:val="18"/>
-        </w:rPr>
-        <w:tab/>
-      </w:r>
-      <w:r>
-        <w:rPr>
-          <w:rFonts w:ascii="Questrial" w:eastAsia="Questrial" w:hAnsi="Questrial" w:cs="Questrial"/>
-          <w:b/>
-          <w:color w:val="595959"/>
-          <w:sz w:val="18"/>
-          <w:szCs w:val="18"/>
-        </w:rPr>
-        <w:tab/>
-      </w:r>
-      <w:r>
-        <w:rPr>
-          <w:rFonts w:ascii="Questrial" w:eastAsia="Questrial" w:hAnsi="Questrial" w:cs="Questrial"/>
-          <w:b/>
-          <w:color w:val="595959"/>
-          <w:sz w:val="18"/>
-          <w:szCs w:val="18"/>
-        </w:rPr>
-        <w:t>Balbriggan Community College</w:t>
-      </w:r>
-      <w:r>
-        <w:rPr>
-          <w:rFonts w:ascii="Questrial" w:eastAsia="Questrial" w:hAnsi="Questrial" w:cs="Questrial"/>
-          <w:bCs/>
-          <w:color w:val="595959"/>
-          <w:sz w:val="18"/>
-          <w:szCs w:val="18"/>
-        </w:rPr>
-        <w:t>: Leaving Certificate</w:t>
-      </w:r>
-    </w:p>
-    <w:p>
-      <w:pPr>
-        <w:rPr>
-          <w:rFonts w:ascii="Questrial" w:eastAsia="Questrial" w:hAnsi="Questrial" w:cs="Questrial"/>
-          <w:bCs/>
-          <w:color w:val="595959"/>
-          <w:sz w:val="18"/>
-          <w:szCs w:val="18"/>
-        </w:rPr>
-      </w:pPr>
-      <w:r>
-        <w:rPr>
-          <w:rFonts w:ascii="Questrial" w:eastAsia="Questrial" w:hAnsi="Questrial" w:cs="Questrial"/>
-          <w:b/>
-          <w:color w:val="595959"/>
-          <w:sz w:val="18"/>
-          <w:szCs w:val="18"/>
-        </w:rPr>
-        <w:t xml:space="preserve">2004 </w:t>
-      </w:r>
-      <w:r>
-        <w:rPr>
-          <w:rFonts w:ascii="Questrial" w:eastAsia="Questrial" w:hAnsi="Questrial" w:cs="Questrial"/>
-          <w:b/>
-          <w:color w:val="595959"/>
-          <w:sz w:val="18"/>
-          <w:szCs w:val="18"/>
-        </w:rPr>
-        <w:tab/>
-      </w:r>
-      <w:r>
-        <w:rPr>
-          <w:rFonts w:ascii="Questrial" w:eastAsia="Questrial" w:hAnsi="Questrial" w:cs="Questrial"/>
-          <w:b/>
-          <w:color w:val="595959"/>
-          <w:sz w:val="18"/>
-          <w:szCs w:val="18"/>
-        </w:rPr>
-        <w:tab/>
-      </w:r>
-      <w:r>
-        <w:rPr>
-          <w:rFonts w:ascii="Questrial" w:eastAsia="Questrial" w:hAnsi="Questrial" w:cs="Questrial"/>
-          <w:b/>
-          <w:color w:val="595959"/>
-          <w:sz w:val="18"/>
-          <w:szCs w:val="18"/>
-        </w:rPr>
-        <w:t>Balbriggan Community College</w:t>
-      </w:r>
-      <w:r>
-        <w:rPr>
-          <w:rFonts w:ascii="Questrial" w:eastAsia="Questrial" w:hAnsi="Questrial" w:cs="Questrial"/>
-          <w:bCs/>
-          <w:color w:val="595959"/>
-          <w:sz w:val="18"/>
-          <w:szCs w:val="18"/>
-        </w:rPr>
-        <w:t>: Junior Certificate</w:t>
-      </w:r>
-    </w:p>
-    <w:p>
-      <w:pPr>
-        <w:rPr>
-          <w:rFonts w:ascii="Questrial" w:eastAsia="Questrial" w:hAnsi="Questrial" w:cs="Questrial"/>
-          <w:b/>
-          <w:color w:val="595959"/>
-          <w:sz w:val="18"/>
-          <w:szCs w:val="18"/>
-        </w:rPr>
-      </w:pPr>
-    </w:p>
-    <w:p>
-      <w:pPr>
-        <w:rPr>
-          <w:rFonts w:ascii="Questrial" w:eastAsia="Questrial" w:hAnsi="Questrial" w:cs="Questrial"/>
-          <w:b/>
-          <w:color w:val="595959"/>
-          <w:sz w:val="18"/>
-          <w:szCs w:val="18"/>
-        </w:rPr>
-      </w:pPr>
-      <w:r>
-        <w:rPr>
-          <w:rFonts w:ascii="Questrial" w:eastAsia="Questrial" w:hAnsi="Questrial" w:cs="Questrial"/>
-          <w:b/>
-          <w:color w:val="595959"/>
-          <w:sz w:val="18"/>
-          <w:szCs w:val="18"/>
-        </w:rPr>
-        <w:t>Technical Courses Completed:</w:t>
-      </w:r>
-    </w:p>
-    <w:p>
-      <w:r>
-        <w:rPr>
-          <w:rFonts w:ascii="Questrial" w:eastAsia="Questrial" w:hAnsi="Questrial" w:cs="Questrial"/>
-          <w:b/>
-          <w:color w:val="595959"/>
-          <w:sz w:val="18"/>
-          <w:szCs w:val="18"/>
-        </w:rPr>
-        <w:t>2022</w:t>
-      </w:r>
-      <w:r>
-        <w:rPr>
-          <w:rFonts w:ascii="Questrial" w:eastAsia="Questrial" w:hAnsi="Questrial" w:cs="Questrial"/>
-          <w:b/>
-          <w:color w:val="595959"/>
-          <w:sz w:val="18"/>
-          <w:szCs w:val="18"/>
-        </w:rPr>
-        <w:tab/>
-      </w:r>
-      <w:r>
-        <w:rPr>
-          <w:rFonts w:ascii="Questrial" w:eastAsia="Questrial" w:hAnsi="Questrial" w:cs="Questrial"/>
-          <w:b/>
-          <w:color w:val="595959"/>
-          <w:sz w:val="18"/>
-          <w:szCs w:val="18"/>
-        </w:rPr>
-        <w:tab/>
-      </w:r>
-      <w:r>
-        <w:rPr>
-          <w:rFonts w:ascii="Questrial" w:eastAsia="Questrial" w:hAnsi="Questrial" w:cs="Questrial"/>
-          <w:b/>
-          <w:color w:val="595959"/>
-          <w:sz w:val="18"/>
-          <w:szCs w:val="18"/>
-        </w:rPr>
-        <w:t xml:space="preserve">Online: </w:t>
-      </w:r>
-      <w:proofErr w:type="spellStart"/>
-      <w:r>
-        <w:rPr>
-          <w:rFonts w:ascii="Questrial" w:eastAsia="Questrial" w:hAnsi="Questrial" w:cs="Questrial"/>
-          <w:bCs/>
-          <w:color w:val="595959"/>
-          <w:sz w:val="18"/>
-          <w:szCs w:val="18"/>
-        </w:rPr>
         <w:t>Brainnest</w:t>
       </w:r>
-      <w:proofErr w:type="spellEnd"/>
       <w:r>
         <w:rPr>
           <w:rFonts w:ascii="Questrial" w:eastAsia="Questrial" w:hAnsi="Questrial" w:cs="Questrial"/>
@@ -5198,7 +5617,6 @@
         </w:rPr>
         <w:t xml:space="preserve"> </w:t>
       </w:r>
-      <w:proofErr w:type="spellStart"/>
       <w:r>
         <w:rPr>
           <w:rFonts w:ascii="Questrial" w:eastAsia="Questrial" w:hAnsi="Questrial" w:cs="Questrial"/>
@@ -5209,7 +5627,6 @@
         </w:rPr>
         <w:t>Brainnest</w:t>
       </w:r>
-      <w:proofErr w:type="spellEnd"/>
       <w:r>
         <w:rPr>
           <w:rFonts w:ascii="Questrial" w:eastAsia="Questrial" w:hAnsi="Questrial" w:cs="Questrial"/>
@@ -5383,7 +5800,6 @@
         </w:rPr>
         <w:t xml:space="preserve">Online: </w:t>
       </w:r>
-      <w:proofErr w:type="spellStart"/>
       <w:r>
         <w:rPr>
           <w:rFonts w:ascii="Questrial" w:eastAsia="Questrial" w:hAnsi="Questrial" w:cs="Questrial"/>
@@ -5393,7 +5809,6 @@
         </w:rPr>
         <w:t>Codecademy</w:t>
       </w:r>
-      <w:proofErr w:type="spellEnd"/>
       <w:r>
         <w:rPr>
           <w:rFonts w:ascii="Questrial" w:eastAsia="Questrial" w:hAnsi="Questrial" w:cs="Questrial"/>
@@ -5462,7 +5877,6 @@
         </w:rPr>
         <w:t xml:space="preserve">Online: </w:t>
       </w:r>
-      <w:proofErr w:type="spellStart"/>
       <w:r>
         <w:rPr>
           <w:rFonts w:ascii="Questrial" w:eastAsia="Questrial" w:hAnsi="Questrial" w:cs="Questrial"/>
@@ -5472,7 +5886,6 @@
         </w:rPr>
         <w:t>Codecademy</w:t>
       </w:r>
-      <w:proofErr w:type="spellEnd"/>
       <w:r>
         <w:rPr>
           <w:rFonts w:ascii="Questrial" w:eastAsia="Questrial" w:hAnsi="Questrial" w:cs="Questrial"/>
@@ -5594,14 +6007,12 @@
         <w:t xml:space="preserve"> Foundation Level</w:t>
       </w:r>
     </w:p>
-    <w:p/>
     <w:p>
       <w:pPr>
         <w:tabs>
           <w:tab w:val="right" w:pos="284"/>
         </w:tabs>
         <w:spacing w:after="80"/>
-        <w:ind w:left="1"/>
       </w:pPr>
     </w:p>
     <w:p>
@@ -5762,7 +6173,6 @@
         </w:rPr>
         <w:t xml:space="preserve"> - </w:t>
       </w:r>
-      <w:proofErr w:type="gramStart"/>
       <w:r>
         <w:rPr>
           <w:rFonts w:ascii="Questrial" w:eastAsia="Questrial" w:hAnsi="Questrial" w:cs="Questrial"/>
@@ -5773,7 +6183,6 @@
         </w:rPr>
         <w:t>https://github.com/AllenGleeson/Find-Ireland</w:t>
       </w:r>
-      <w:proofErr w:type="gramEnd"/>
     </w:p>
     <w:p>
       <w:pPr>
@@ -5876,20 +6285,28 @@
           <w:sz w:val="18"/>
           <w:szCs w:val="18"/>
         </w:rPr>
-        <w:t xml:space="preserve">Others can be found on my GitHub: </w:t>
-      </w:r>
-      <w:hyperlink r:id="rId8" w:history="1">
-        <w:r>
-          <w:rPr>
-            <w:rStyle w:val="Hyperlink"/>
-            <w:rFonts w:ascii="Questrial" w:eastAsia="Questrial" w:hAnsi="Questrial" w:cs="Questrial"/>
-            <w:b/>
-            <w:sz w:val="18"/>
-            <w:szCs w:val="18"/>
-          </w:rPr>
-          <w:t>https://github.com</w:t>
-        </w:r>
-      </w:hyperlink>
+        <w:t>Others can be found on my GitHub</w:t>
+      </w:r>
+      <w:r>
+        <w:rPr>
+          <w:rFonts w:ascii="Questrial" w:eastAsia="Questrial" w:hAnsi="Questrial" w:cs="Questrial"/>
+          <w:b/>
+          <w:color w:val="595959"/>
+          <w:sz w:val="18"/>
+          <w:szCs w:val="18"/>
+        </w:rPr>
+        <w:t xml:space="preserve">: </w:t>
+      </w:r>
+      <w:r>
+        <w:rPr>
+          <w:rFonts w:ascii="Questrial" w:eastAsia="Questrial" w:hAnsi="Questrial" w:cs="Questrial"/>
+          <w:b/>
+          <w:color w:val="595959"/>
+          <w:sz w:val="18"/>
+          <w:szCs w:val="18"/>
+        </w:rPr>
+        <w:t>https://github.com/AllenGleeson</w:t>
+      </w:r>
     </w:p>
     <w:p>
       <w:pPr>
@@ -8056,7 +8473,7 @@
   <w:style w:type="paragraph" w:default="1" w:styleId="Normal">
     <w:name w:val="Normal"/>
     <w:qFormat/>
-    <w:rsid w:val="00143F21"/>
+    <w:rsid w:val="00373C86"/>
   </w:style>
   <w:style w:type="paragraph" w:styleId="Heading1">
     <w:name w:val="heading 1"/>

</xml_diff>